<commit_message>
Facade, Decorator, AbstractFactory pattern
</commit_message>
<xml_diff>
--- a/Seminar Design Pattern HaND/Design_pattern_iOS.docx
+++ b/Seminar Design Pattern HaND/Design_pattern_iOS.docx
@@ -3,26 +3,64 @@
 <w:document xmlns:wpc="http://schemas.microsoft.com/office/word/2010/wordprocessingCanvas" xmlns:mo="http://schemas.microsoft.com/office/mac/office/2008/main" xmlns:mc="http://schemas.openxmlformats.org/markup-compatibility/2006" xmlns:mv="urn:schemas-microsoft-com:mac:vml" xmlns:o="urn:schemas-microsoft-com:office:office" xmlns:r="http://schemas.openxmlformats.org/officeDocument/2006/relationships" xmlns:m="http://schemas.openxmlformats.org/officeDocument/2006/math" xmlns:v="urn:schemas-microsoft-com:vml" xmlns:wp14="http://schemas.microsoft.com/office/word/2010/wordprocessingDrawing" xmlns:wp="http://schemas.openxmlformats.org/drawingml/2006/wordprocessingDrawing" xmlns:w10="urn:schemas-microsoft-com:office:word" xmlns:w="http://schemas.openxmlformats.org/wordprocessingml/2006/main" xmlns:w14="http://schemas.microsoft.com/office/word/2010/wordml" xmlns:wpg="http://schemas.microsoft.com/office/word/2010/wordprocessingGroup" xmlns:wpi="http://schemas.microsoft.com/office/word/2010/wordprocessingInk" xmlns:wne="http://schemas.microsoft.com/office/word/2006/wordml" xmlns:wps="http://schemas.microsoft.com/office/word/2010/wordprocessingShape" mc:Ignorable="w14 wp14">
   <w:body>
     <w:p>
-      <w:r>
+      <w:pPr>
+        <w:rPr>
+          <w:rFonts w:ascii="Times New Roman" w:hAnsi="Times New Roman"/>
+        </w:rPr>
+      </w:pPr>
+      <w:r>
+        <w:rPr>
+          <w:rFonts w:ascii="Times New Roman" w:hAnsi="Times New Roman"/>
+        </w:rPr>
         <w:t>Seminar team iOS</w:t>
       </w:r>
     </w:p>
     <w:p>
-      <w:r>
+      <w:pPr>
+        <w:rPr>
+          <w:rFonts w:ascii="Times New Roman" w:hAnsi="Times New Roman"/>
+        </w:rPr>
+      </w:pPr>
+      <w:r>
+        <w:rPr>
+          <w:rFonts w:ascii="Times New Roman" w:hAnsi="Times New Roman"/>
+        </w:rPr>
         <w:t>Nội dung: Một số design pattern thường dùng trong iOS</w:t>
       </w:r>
     </w:p>
     <w:p>
-      <w:r>
+      <w:pPr>
+        <w:rPr>
+          <w:rFonts w:ascii="Times New Roman" w:hAnsi="Times New Roman"/>
+        </w:rPr>
+      </w:pPr>
+      <w:r>
+        <w:rPr>
+          <w:rFonts w:ascii="Times New Roman" w:hAnsi="Times New Roman"/>
+        </w:rPr>
         <w:t>Tác giả: Nguyễn Đức Hà</w:t>
       </w:r>
     </w:p>
     <w:p>
-      <w:r>
+      <w:pPr>
+        <w:rPr>
+          <w:rFonts w:ascii="Times New Roman" w:hAnsi="Times New Roman"/>
+        </w:rPr>
+      </w:pPr>
+      <w:r>
+        <w:rPr>
+          <w:rFonts w:ascii="Times New Roman" w:hAnsi="Times New Roman"/>
+        </w:rPr>
         <w:t>Ngày thực hiện: 23/06/2016</w:t>
       </w:r>
     </w:p>
-    <w:p/>
+    <w:p>
+      <w:pPr>
+        <w:rPr>
+          <w:rFonts w:ascii="Times New Roman" w:hAnsi="Times New Roman"/>
+        </w:rPr>
+      </w:pPr>
+    </w:p>
     <w:p>
       <w:pPr>
         <w:pStyle w:val="ListParagraph"/>
@@ -30,44 +68,41 @@
           <w:ilvl w:val="0"/>
           <w:numId w:val="1"/>
         </w:numPr>
-      </w:pPr>
-      <w:r>
+        <w:rPr>
+          <w:rFonts w:ascii="Times New Roman" w:hAnsi="Times New Roman"/>
+        </w:rPr>
+      </w:pPr>
+      <w:r>
+        <w:rPr>
+          <w:rFonts w:ascii="Times New Roman" w:hAnsi="Times New Roman"/>
+        </w:rPr>
         <w:t>Giới thiệu về design pattern</w:t>
       </w:r>
     </w:p>
     <w:p>
       <w:pPr>
         <w:pStyle w:val="ListParagraph"/>
-      </w:pPr>
-      <w:proofErr w:type="gramStart"/>
-      <w:r>
+        <w:rPr>
+          <w:rFonts w:ascii="Times New Roman" w:hAnsi="Times New Roman"/>
+        </w:rPr>
+      </w:pPr>
+      <w:r>
+        <w:rPr>
+          <w:rFonts w:ascii="Times New Roman" w:hAnsi="Times New Roman"/>
+        </w:rPr>
         <w:t xml:space="preserve">Trong </w:t>
       </w:r>
       <w:r>
+        <w:rPr>
+          <w:rFonts w:ascii="Times New Roman" w:hAnsi="Times New Roman"/>
+        </w:rPr>
         <w:t>khi thiết kế các framework của Cocoa và Cocoa Touch, Apple đã áp dụng rất nhiều các design pattern</w:t>
       </w:r>
       <w:r>
-        <w:t>.</w:t>
-      </w:r>
-      <w:proofErr w:type="gramEnd"/>
-      <w:r>
-        <w:t xml:space="preserve"> Một số design pattern tiêu biểu như MVC, Singleton, Delegation</w:t>
-      </w:r>
-      <w:proofErr w:type="gramStart"/>
-      <w:r>
-        <w:t>,...</w:t>
-      </w:r>
-      <w:proofErr w:type="gramEnd"/>
-      <w:r>
-        <w:t xml:space="preserve"> </w:t>
-      </w:r>
-      <w:proofErr w:type="gramStart"/>
-      <w:r>
-        <w:t>Tuy nhiên không phải ai cũng nhận ra những dòng code mình sử dụng đang áp dụng design pattern gì.</w:t>
-      </w:r>
-      <w:proofErr w:type="gramEnd"/>
-      <w:r>
-        <w:t xml:space="preserve"> Bài viết này sẽ trình bày các kiến thức cơ bản về design pattern nói chung và các design pattern thường được áp dụng trong lập trình iOS nói riêng, qua đó giúp lập trình viên hiểu và áp dụng các design pattern vào dự án của mình.</w:t>
+        <w:rPr>
+          <w:rFonts w:ascii="Times New Roman" w:hAnsi="Times New Roman"/>
+        </w:rPr>
+        <w:t>. Một số design pattern tiêu biểu như MVC, Singleton, Delegation,... Tuy nhiên không phải ai cũng nhận ra những dòng code mình sử dụng đang áp dụng design pattern gì. Bài viết này sẽ trình bày các kiến thức cơ bản về design pattern nói chung và các design pattern thường được áp dụng trong lập trình iOS nói riêng, qua đó giúp lập trình viên hiểu và áp dụng các design pattern vào dự án của mình.</w:t>
       </w:r>
     </w:p>
     <w:p>
@@ -77,172 +112,83 @@
           <w:ilvl w:val="0"/>
           <w:numId w:val="2"/>
         </w:numPr>
-      </w:pPr>
-      <w:r>
+        <w:rPr>
+          <w:rFonts w:ascii="Times New Roman" w:hAnsi="Times New Roman"/>
+        </w:rPr>
+      </w:pPr>
+      <w:r>
+        <w:rPr>
+          <w:rFonts w:ascii="Times New Roman" w:hAnsi="Times New Roman"/>
+        </w:rPr>
         <w:t>Khái niệm design pattern</w:t>
       </w:r>
     </w:p>
     <w:p>
-      <w:r>
+      <w:pPr>
+        <w:rPr>
+          <w:rFonts w:ascii="Times New Roman" w:hAnsi="Times New Roman"/>
+        </w:rPr>
+      </w:pPr>
+      <w:r>
+        <w:rPr>
+          <w:rFonts w:ascii="Times New Roman" w:hAnsi="Times New Roman"/>
+        </w:rPr>
         <w:t xml:space="preserve">Design pattern được nhắc đến lần đầu tiên trong cuốn sách </w:t>
       </w:r>
       <w:r>
         <w:rPr>
-          <w:rFonts w:ascii="Lucida Grande" w:eastAsia="Times New Roman" w:hAnsi="Lucida Grande" w:cs="Lucida Grande"/>
+          <w:rFonts w:ascii="Times New Roman" w:eastAsia="Times New Roman" w:hAnsi="Times New Roman" w:cs="Lucida Grande"/>
           <w:i/>
           <w:iCs/>
+          <w:color w:val="000000"/>
+          <w:szCs w:val="20"/>
+          <w:shd w:val="clear" w:color="auto" w:fill="FFFFFF"/>
+        </w:rPr>
+        <w:t>Design Patterns: Elements of Reusable Object-Oriented Software</w:t>
+      </w:r>
+      <w:r>
+        <w:rPr>
+          <w:rFonts w:ascii="Times New Roman" w:eastAsia="Times New Roman" w:hAnsi="Times New Roman" w:cs="Lucida Grande"/>
           <w:color w:val="000000"/>
           <w:sz w:val="20"/>
           <w:szCs w:val="20"/>
           <w:shd w:val="clear" w:color="auto" w:fill="FFFFFF"/>
         </w:rPr>
-        <w:t>Design Patterns: Elements of Reusable Object-Oriented Software</w:t>
-      </w:r>
-      <w:r>
-        <w:rPr>
-          <w:rFonts w:ascii="Lucida Grande" w:eastAsia="Times New Roman" w:hAnsi="Lucida Grande" w:cs="Lucida Grande"/>
+        <w:t xml:space="preserve"> của bốn tác giả: Erich Gamma, Richard Helm, Ralph Johnson và John Vlissides (thường được biết đến với tên “Gang of Four”). Định nghĩa vắn tắt của design pattern được đề cập trong cuốn sách là “Giải pháp cho một vấn đề trong một ngữ cảnh”. </w:t>
+      </w:r>
+      <w:r>
+        <w:rPr>
+          <w:rFonts w:ascii="Times New Roman" w:eastAsia="Times New Roman" w:hAnsi="Times New Roman" w:cs="Lucida Grande"/>
           <w:color w:val="000000"/>
           <w:sz w:val="20"/>
           <w:szCs w:val="20"/>
           <w:shd w:val="clear" w:color="auto" w:fill="FFFFFF"/>
         </w:rPr>
-        <w:t xml:space="preserve"> của bốn tác giả: </w:t>
-      </w:r>
-      <w:r>
-        <w:rPr>
-          <w:rFonts w:ascii="Lucida Grande" w:eastAsia="Times New Roman" w:hAnsi="Lucida Grande" w:cs="Lucida Grande"/>
-          <w:color w:val="000000"/>
-          <w:sz w:val="20"/>
-          <w:szCs w:val="20"/>
-          <w:shd w:val="clear" w:color="auto" w:fill="FFFFFF"/>
-        </w:rPr>
-        <w:t>Erich Gamma, R</w:t>
-      </w:r>
-      <w:r>
-        <w:rPr>
-          <w:rFonts w:ascii="Lucida Grande" w:eastAsia="Times New Roman" w:hAnsi="Lucida Grande" w:cs="Lucida Grande"/>
-          <w:color w:val="000000"/>
-          <w:sz w:val="20"/>
-          <w:szCs w:val="20"/>
-          <w:shd w:val="clear" w:color="auto" w:fill="FFFFFF"/>
-        </w:rPr>
-        <w:t xml:space="preserve">ichard Helm, Ralph Johnson và </w:t>
-      </w:r>
-      <w:r>
-        <w:rPr>
-          <w:rFonts w:ascii="Lucida Grande" w:eastAsia="Times New Roman" w:hAnsi="Lucida Grande" w:cs="Lucida Grande"/>
-          <w:color w:val="000000"/>
-          <w:sz w:val="20"/>
-          <w:szCs w:val="20"/>
-          <w:shd w:val="clear" w:color="auto" w:fill="FFFFFF"/>
-        </w:rPr>
-        <w:t>John Vlissides</w:t>
-      </w:r>
-      <w:r>
-        <w:rPr>
-          <w:rFonts w:ascii="Lucida Grande" w:eastAsia="Times New Roman" w:hAnsi="Lucida Grande" w:cs="Lucida Grande"/>
-          <w:color w:val="000000"/>
-          <w:sz w:val="20"/>
-          <w:szCs w:val="20"/>
-          <w:shd w:val="clear" w:color="auto" w:fill="FFFFFF"/>
-        </w:rPr>
-        <w:t xml:space="preserve"> (thường được biết đến với tên “Gang of Four”). </w:t>
-      </w:r>
-      <w:proofErr w:type="gramStart"/>
-      <w:r>
-        <w:rPr>
-          <w:rFonts w:ascii="Lucida Grande" w:eastAsia="Times New Roman" w:hAnsi="Lucida Grande" w:cs="Lucida Grande"/>
-          <w:color w:val="000000"/>
-          <w:sz w:val="20"/>
-          <w:szCs w:val="20"/>
-          <w:shd w:val="clear" w:color="auto" w:fill="FFFFFF"/>
-        </w:rPr>
-        <w:t>Định nghĩa vắn tắt của design pattern được đề cập trong cuốn sách là “Giải pháp cho một vấn đề trong một ngữ cảnh”.</w:t>
-      </w:r>
-      <w:proofErr w:type="gramEnd"/>
-      <w:r>
-        <w:rPr>
-          <w:rFonts w:ascii="Lucida Grande" w:eastAsia="Times New Roman" w:hAnsi="Lucida Grande" w:cs="Lucida Grande"/>
-          <w:color w:val="000000"/>
-          <w:sz w:val="20"/>
-          <w:szCs w:val="20"/>
-          <w:shd w:val="clear" w:color="auto" w:fill="FFFFFF"/>
-        </w:rPr>
-        <w:t xml:space="preserve"> </w:t>
-      </w:r>
-      <w:r>
-        <w:rPr>
-          <w:rFonts w:ascii="Lucida Grande" w:eastAsia="Times New Roman" w:hAnsi="Lucida Grande" w:cs="Lucida Grande"/>
-          <w:color w:val="000000"/>
-          <w:sz w:val="20"/>
-          <w:szCs w:val="20"/>
-          <w:shd w:val="clear" w:color="auto" w:fill="FFFFFF"/>
-        </w:rPr>
-        <w:t xml:space="preserve">Ngữ cảnh ở đây được hiểu là tình </w:t>
-      </w:r>
-      <w:proofErr w:type="gramStart"/>
-      <w:r>
-        <w:rPr>
-          <w:rFonts w:ascii="Lucida Grande" w:eastAsia="Times New Roman" w:hAnsi="Lucida Grande" w:cs="Lucida Grande"/>
-          <w:color w:val="000000"/>
-          <w:sz w:val="20"/>
-          <w:szCs w:val="20"/>
-          <w:shd w:val="clear" w:color="auto" w:fill="FFFFFF"/>
-        </w:rPr>
-        <w:t>huống  thường</w:t>
-      </w:r>
-      <w:proofErr w:type="gramEnd"/>
-      <w:r>
-        <w:rPr>
-          <w:rFonts w:ascii="Lucida Grande" w:eastAsia="Times New Roman" w:hAnsi="Lucida Grande" w:cs="Lucida Grande"/>
-          <w:color w:val="000000"/>
-          <w:sz w:val="20"/>
-          <w:szCs w:val="20"/>
-          <w:shd w:val="clear" w:color="auto" w:fill="FFFFFF"/>
-        </w:rPr>
-        <w:t xml:space="preserve"> xảy ra, có thể áp dụng design pattern vào đó. </w:t>
-      </w:r>
-      <w:proofErr w:type="gramStart"/>
-      <w:r>
-        <w:rPr>
-          <w:rFonts w:ascii="Lucida Grande" w:eastAsia="Times New Roman" w:hAnsi="Lucida Grande" w:cs="Lucida Grande"/>
-          <w:color w:val="000000"/>
-          <w:sz w:val="20"/>
-          <w:szCs w:val="20"/>
-          <w:shd w:val="clear" w:color="auto" w:fill="FFFFFF"/>
-        </w:rPr>
-        <w:t>Vấn đề là mục tiêu cần đạt được trong ngữ cảnh đó.</w:t>
-      </w:r>
-      <w:proofErr w:type="gramEnd"/>
-      <w:r>
-        <w:rPr>
-          <w:rFonts w:ascii="Lucida Grande" w:eastAsia="Times New Roman" w:hAnsi="Lucida Grande" w:cs="Lucida Grande"/>
-          <w:color w:val="000000"/>
-          <w:sz w:val="20"/>
-          <w:szCs w:val="20"/>
-          <w:shd w:val="clear" w:color="auto" w:fill="FFFFFF"/>
-        </w:rPr>
-        <w:t xml:space="preserve"> Như vậy có thể định nghĩa design pattern như sau: </w:t>
-      </w:r>
-      <w:r>
+        <w:t xml:space="preserve">Ngữ cảnh ở đây được hiểu là tình huống  thường xảy ra, có thể áp dụng design pattern vào đó. Vấn đề là mục tiêu cần đạt được trong ngữ cảnh đó. Như vậy có thể định nghĩa design pattern như sau: </w:t>
+      </w:r>
+      <w:r>
+        <w:rPr>
+          <w:rFonts w:ascii="Times New Roman" w:hAnsi="Times New Roman"/>
+        </w:rPr>
         <w:t>d</w:t>
       </w:r>
       <w:r>
+        <w:rPr>
+          <w:rFonts w:ascii="Times New Roman" w:hAnsi="Times New Roman"/>
+        </w:rPr>
         <w:t xml:space="preserve">esign pattern là giải pháp </w:t>
       </w:r>
       <w:r>
+        <w:rPr>
+          <w:rFonts w:ascii="Times New Roman" w:hAnsi="Times New Roman"/>
+        </w:rPr>
         <w:t xml:space="preserve">đã được chứng minh tính hiệu quả, </w:t>
       </w:r>
       <w:r>
-        <w:t xml:space="preserve">có thể áp dụng cho các vấn đề </w:t>
-      </w:r>
-      <w:proofErr w:type="gramStart"/>
-      <w:r>
-        <w:t>chung</w:t>
-      </w:r>
-      <w:proofErr w:type="gramEnd"/>
-      <w:r>
-        <w:t xml:space="preserve">, lặp lại trong một ngữ cảnh nhất định. </w:t>
+        <w:rPr>
+          <w:rFonts w:ascii="Times New Roman" w:hAnsi="Times New Roman"/>
+        </w:rPr>
+        <w:t xml:space="preserve">có thể áp dụng cho các vấn đề chung, lặp lại trong một ngữ cảnh nhất định. </w:t>
       </w:r>
     </w:p>
     <w:p>
@@ -252,8 +198,14 @@
           <w:ilvl w:val="0"/>
           <w:numId w:val="2"/>
         </w:numPr>
-      </w:pPr>
-      <w:r>
+        <w:rPr>
+          <w:rFonts w:ascii="Times New Roman" w:hAnsi="Times New Roman"/>
+        </w:rPr>
+      </w:pPr>
+      <w:r>
+        <w:rPr>
+          <w:rFonts w:ascii="Times New Roman" w:hAnsi="Times New Roman"/>
+        </w:rPr>
         <w:t>Các lợi ích của design pattern</w:t>
       </w:r>
     </w:p>
@@ -264,8 +216,14 @@
           <w:ilvl w:val="0"/>
           <w:numId w:val="5"/>
         </w:numPr>
-      </w:pPr>
-      <w:r>
+        <w:rPr>
+          <w:rFonts w:ascii="Times New Roman" w:hAnsi="Times New Roman"/>
+        </w:rPr>
+      </w:pPr>
+      <w:r>
+        <w:rPr>
+          <w:rFonts w:ascii="Times New Roman" w:hAnsi="Times New Roman"/>
+        </w:rPr>
         <w:t>Sử dụng design pattern giúp cho việc trao đổi về dự án ngắn gọn và dễ hiểu hơn. PM chỉ cần nói sử dụng singleton là dev sẽ hiểu mà không cần giải thích quá nhiều.</w:t>
       </w:r>
     </w:p>
@@ -276,17 +234,15 @@
           <w:ilvl w:val="0"/>
           <w:numId w:val="5"/>
         </w:numPr>
-      </w:pPr>
-      <w:r>
-        <w:t xml:space="preserve">Tiết kiệm thời gian nghiên cứu với những vấn đề </w:t>
-      </w:r>
-      <w:proofErr w:type="gramStart"/>
-      <w:r>
-        <w:t>chung</w:t>
-      </w:r>
-      <w:proofErr w:type="gramEnd"/>
-      <w:r>
-        <w:t xml:space="preserve"> thường gặp phải. Design pattern đã cung cấp giải pháp cho những vấn đề đó, giải pháp đó đã được chứng minh là hiệu quả.</w:t>
+        <w:rPr>
+          <w:rFonts w:ascii="Times New Roman" w:hAnsi="Times New Roman"/>
+        </w:rPr>
+      </w:pPr>
+      <w:r>
+        <w:rPr>
+          <w:rFonts w:ascii="Times New Roman" w:hAnsi="Times New Roman"/>
+        </w:rPr>
+        <w:t>Tiết kiệm thời gian nghiên cứu với những vấn đề chung thường gặp phải. Design pattern đã cung cấp giải pháp cho những vấn đề đó, giải pháp đó đã được chứng minh là hiệu quả.</w:t>
       </w:r>
     </w:p>
     <w:p>
@@ -296,8 +252,14 @@
           <w:ilvl w:val="0"/>
           <w:numId w:val="5"/>
         </w:numPr>
-      </w:pPr>
-      <w:r>
+        <w:rPr>
+          <w:rFonts w:ascii="Times New Roman" w:hAnsi="Times New Roman"/>
+        </w:rPr>
+      </w:pPr>
+      <w:r>
+        <w:rPr>
+          <w:rFonts w:ascii="Times New Roman" w:hAnsi="Times New Roman"/>
+        </w:rPr>
         <w:t>Design pattern là giải pháp ở tầng thiết kế, nó có thể được áp dụng vào bất kì ngôn ngữ hướng đối tượng nào.</w:t>
       </w:r>
     </w:p>
@@ -308,8 +270,14 @@
           <w:ilvl w:val="0"/>
           <w:numId w:val="5"/>
         </w:numPr>
-      </w:pPr>
-      <w:r>
+        <w:rPr>
+          <w:rFonts w:ascii="Times New Roman" w:hAnsi="Times New Roman"/>
+        </w:rPr>
+      </w:pPr>
+      <w:r>
+        <w:rPr>
+          <w:rFonts w:ascii="Times New Roman" w:hAnsi="Times New Roman"/>
+        </w:rPr>
         <w:t>Giúp cho quá trình cài đặt và bảo trì thuận tiện và dễ dàng hơn.</w:t>
       </w:r>
     </w:p>
@@ -320,25 +288,29 @@
           <w:ilvl w:val="0"/>
           <w:numId w:val="1"/>
         </w:numPr>
-      </w:pPr>
-      <w:r>
+        <w:rPr>
+          <w:rFonts w:ascii="Times New Roman" w:hAnsi="Times New Roman"/>
+        </w:rPr>
+      </w:pPr>
+      <w:r>
+        <w:rPr>
+          <w:rFonts w:ascii="Times New Roman" w:hAnsi="Times New Roman"/>
+        </w:rPr>
         <w:t>Phân loại design pattern</w:t>
       </w:r>
     </w:p>
     <w:p>
       <w:pPr>
         <w:pStyle w:val="ListParagraph"/>
-      </w:pPr>
-      <w:r>
-        <w:t xml:space="preserve">Design pattern được chia làm 3 loại, tương ứng với chức năng của nó: creational patterns, structural patterns, </w:t>
-      </w:r>
-      <w:proofErr w:type="gramStart"/>
-      <w:r>
-        <w:t>behavior</w:t>
-      </w:r>
-      <w:proofErr w:type="gramEnd"/>
-      <w:r>
-        <w:t xml:space="preserve"> patterns.</w:t>
+        <w:rPr>
+          <w:rFonts w:ascii="Times New Roman" w:hAnsi="Times New Roman"/>
+        </w:rPr>
+      </w:pPr>
+      <w:r>
+        <w:rPr>
+          <w:rFonts w:ascii="Times New Roman" w:hAnsi="Times New Roman"/>
+        </w:rPr>
+        <w:t>Design pattern được chia làm 3 loại, tương ứng với chức năng của nó: creational patterns, structural patterns, behavior patterns.</w:t>
       </w:r>
     </w:p>
     <w:p>
@@ -348,8 +320,14 @@
           <w:ilvl w:val="0"/>
           <w:numId w:val="3"/>
         </w:numPr>
-      </w:pPr>
-      <w:r>
+        <w:rPr>
+          <w:rFonts w:ascii="Times New Roman" w:hAnsi="Times New Roman"/>
+        </w:rPr>
+      </w:pPr>
+      <w:r>
+        <w:rPr>
+          <w:rFonts w:ascii="Times New Roman" w:hAnsi="Times New Roman"/>
+        </w:rPr>
         <w:t>Creational patterns</w:t>
       </w:r>
     </w:p>
@@ -357,34 +335,37 @@
       <w:pPr>
         <w:pStyle w:val="ListParagraph"/>
         <w:ind w:left="1080"/>
-      </w:pPr>
-      <w:proofErr w:type="gramStart"/>
-      <w:r>
-        <w:t>Các pattern thuộc loại này được dùng để khởi tạo một đối tượng nhưng che giấu phần logic khởi tạo và không sử dụng hàm khởi tạo trực tiếp (alloc init hoặc new).</w:t>
-      </w:r>
-      <w:proofErr w:type="gramEnd"/>
-      <w:r>
-        <w:t xml:space="preserve"> </w:t>
-      </w:r>
-      <w:proofErr w:type="gramStart"/>
-      <w:r>
+        <w:rPr>
+          <w:rFonts w:ascii="Times New Roman" w:hAnsi="Times New Roman"/>
+        </w:rPr>
+      </w:pPr>
+      <w:r>
+        <w:rPr>
+          <w:rFonts w:ascii="Times New Roman" w:hAnsi="Times New Roman"/>
+        </w:rPr>
+        <w:t xml:space="preserve">Các pattern thuộc loại này được dùng để khởi tạo một đối tượng nhưng che giấu phần logic khởi tạo và không sử dụng hàm khởi tạo trực tiếp (alloc init hoặc new). </w:t>
+      </w:r>
+      <w:r>
+        <w:rPr>
+          <w:rFonts w:ascii="Times New Roman" w:hAnsi="Times New Roman"/>
+        </w:rPr>
         <w:t>Sử dụng design pattern này giúp cho việc tạo đối tượng được linh hoạt hơn.</w:t>
       </w:r>
-      <w:proofErr w:type="gramEnd"/>
     </w:p>
     <w:p>
       <w:pPr>
         <w:pStyle w:val="ListParagraph"/>
         <w:ind w:left="1080"/>
-      </w:pPr>
-      <w:r>
-        <w:t xml:space="preserve">Một số creational pattern phổ biến: singleton, factory, abstract factory, </w:t>
-      </w:r>
-      <w:proofErr w:type="gramStart"/>
-      <w:r>
-        <w:t>builder,…</w:t>
-      </w:r>
-      <w:proofErr w:type="gramEnd"/>
+        <w:rPr>
+          <w:rFonts w:ascii="Times New Roman" w:hAnsi="Times New Roman"/>
+        </w:rPr>
+      </w:pPr>
+      <w:r>
+        <w:rPr>
+          <w:rFonts w:ascii="Times New Roman" w:hAnsi="Times New Roman"/>
+        </w:rPr>
+        <w:t>Một số creational pattern phổ biến: singleton, factory, abstract factory, builder,…</w:t>
+      </w:r>
     </w:p>
     <w:p>
       <w:pPr>
@@ -393,8 +374,14 @@
           <w:ilvl w:val="0"/>
           <w:numId w:val="3"/>
         </w:numPr>
-      </w:pPr>
-      <w:r>
+        <w:rPr>
+          <w:rFonts w:ascii="Times New Roman" w:hAnsi="Times New Roman"/>
+        </w:rPr>
+      </w:pPr>
+      <w:r>
+        <w:rPr>
+          <w:rFonts w:ascii="Times New Roman" w:hAnsi="Times New Roman"/>
+        </w:rPr>
         <w:t>Structural patterns</w:t>
       </w:r>
     </w:p>
@@ -402,34 +389,37 @@
       <w:pPr>
         <w:pStyle w:val="ListParagraph"/>
         <w:ind w:left="1080"/>
-      </w:pPr>
-      <w:proofErr w:type="gramStart"/>
-      <w:r>
-        <w:t>Đây là các pattern liên quan đến quan hệ giữa các đối tượng.</w:t>
-      </w:r>
-      <w:proofErr w:type="gramEnd"/>
-      <w:r>
-        <w:t xml:space="preserve"> </w:t>
-      </w:r>
-      <w:proofErr w:type="gramStart"/>
-      <w:r>
+        <w:rPr>
+          <w:rFonts w:ascii="Times New Roman" w:hAnsi="Times New Roman"/>
+        </w:rPr>
+      </w:pPr>
+      <w:r>
+        <w:rPr>
+          <w:rFonts w:ascii="Times New Roman" w:hAnsi="Times New Roman"/>
+        </w:rPr>
+        <w:t xml:space="preserve">Đây là các pattern liên quan đến quan hệ giữa các đối tượng. </w:t>
+      </w:r>
+      <w:r>
+        <w:rPr>
+          <w:rFonts w:ascii="Times New Roman" w:hAnsi="Times New Roman"/>
+        </w:rPr>
         <w:t>Nó giúp cho việc xác định quan hệ giữa các đối tượng trở nên đơn giản hơn.</w:t>
       </w:r>
-      <w:proofErr w:type="gramEnd"/>
     </w:p>
     <w:p>
       <w:pPr>
         <w:pStyle w:val="ListParagraph"/>
         <w:ind w:left="1080"/>
-      </w:pPr>
-      <w:r>
-        <w:t>Một số structural pattern phổ biến: adapter, facade, decorator, bridge</w:t>
-      </w:r>
-      <w:proofErr w:type="gramStart"/>
-      <w:r>
-        <w:t>,..</w:t>
-      </w:r>
-      <w:proofErr w:type="gramEnd"/>
+        <w:rPr>
+          <w:rFonts w:ascii="Times New Roman" w:hAnsi="Times New Roman"/>
+        </w:rPr>
+      </w:pPr>
+      <w:r>
+        <w:rPr>
+          <w:rFonts w:ascii="Times New Roman" w:hAnsi="Times New Roman"/>
+        </w:rPr>
+        <w:t>Một số structural pattern phổ biến: adapter, facade, decorator, bridge,..</w:t>
+      </w:r>
     </w:p>
     <w:p>
       <w:pPr>
@@ -438,8 +428,14 @@
           <w:ilvl w:val="0"/>
           <w:numId w:val="3"/>
         </w:numPr>
-      </w:pPr>
-      <w:r>
+        <w:rPr>
+          <w:rFonts w:ascii="Times New Roman" w:hAnsi="Times New Roman"/>
+        </w:rPr>
+      </w:pPr>
+      <w:r>
+        <w:rPr>
+          <w:rFonts w:ascii="Times New Roman" w:hAnsi="Times New Roman"/>
+        </w:rPr>
         <w:t>Behavior patterns</w:t>
       </w:r>
     </w:p>
@@ -447,29 +443,30 @@
       <w:pPr>
         <w:pStyle w:val="ListParagraph"/>
         <w:ind w:left="1080"/>
-      </w:pPr>
-      <w:proofErr w:type="gramStart"/>
-      <w:r>
-        <w:lastRenderedPageBreak/>
+        <w:rPr>
+          <w:rFonts w:ascii="Times New Roman" w:hAnsi="Times New Roman"/>
+        </w:rPr>
+      </w:pPr>
+      <w:r>
+        <w:rPr>
+          <w:rFonts w:ascii="Times New Roman" w:hAnsi="Times New Roman"/>
+        </w:rPr>
         <w:t>Các pattern này liên quan đến việc giao tiếp giữa các đối tượng, làm tăng tính linh hoạt khi thực hiện giao tiếp.</w:t>
       </w:r>
-      <w:proofErr w:type="gramEnd"/>
     </w:p>
     <w:p>
       <w:pPr>
         <w:pStyle w:val="ListParagraph"/>
         <w:ind w:left="1080"/>
-      </w:pPr>
-      <w:r>
-        <w:t xml:space="preserve">Một số behavior pattern phổ biến: observer, command, </w:t>
-      </w:r>
-      <w:proofErr w:type="gramStart"/>
-      <w:r>
-        <w:t>memento,…</w:t>
-      </w:r>
-      <w:proofErr w:type="gramEnd"/>
-      <w:r>
-        <w:t xml:space="preserve"> </w:t>
+        <w:rPr>
+          <w:rFonts w:ascii="Times New Roman" w:hAnsi="Times New Roman"/>
+        </w:rPr>
+      </w:pPr>
+      <w:r>
+        <w:rPr>
+          <w:rFonts w:ascii="Times New Roman" w:hAnsi="Times New Roman"/>
+        </w:rPr>
+        <w:t xml:space="preserve">Một số behavior pattern phổ biến: observer, command, memento,… </w:t>
       </w:r>
     </w:p>
     <w:p>
@@ -479,27 +476,35 @@
           <w:ilvl w:val="0"/>
           <w:numId w:val="1"/>
         </w:numPr>
-      </w:pPr>
-      <w:r>
+        <w:rPr>
+          <w:rFonts w:ascii="Times New Roman" w:hAnsi="Times New Roman"/>
+        </w:rPr>
+      </w:pPr>
+      <w:r>
+        <w:rPr>
+          <w:rFonts w:ascii="Times New Roman" w:hAnsi="Times New Roman"/>
+        </w:rPr>
         <w:t>Một số design pattern thường dùng trong iOS</w:t>
       </w:r>
     </w:p>
     <w:p>
       <w:pPr>
         <w:pStyle w:val="ListParagraph"/>
-      </w:pPr>
-      <w:r>
-        <w:t xml:space="preserve">Phần này của bài viết sẽ giới thiệu một số design pattern thường được sử dụng trong iOS, bao gồm định nghĩa, </w:t>
-      </w:r>
-      <w:proofErr w:type="gramStart"/>
-      <w:r>
-        <w:t>cách</w:t>
-      </w:r>
-      <w:proofErr w:type="gramEnd"/>
-      <w:r>
-        <w:t xml:space="preserve"> cài đặ</w:t>
-      </w:r>
-      <w:r>
+        <w:rPr>
+          <w:rFonts w:ascii="Times New Roman" w:hAnsi="Times New Roman"/>
+        </w:rPr>
+      </w:pPr>
+      <w:r>
+        <w:rPr>
+          <w:rFonts w:ascii="Times New Roman" w:hAnsi="Times New Roman"/>
+        </w:rPr>
+        <w:lastRenderedPageBreak/>
+        <w:t>Phần này của bài viết sẽ giới thiệu một số design pattern thường được sử dụng trong iOS, bao gồm định nghĩa, cách cài đặ</w:t>
+      </w:r>
+      <w:r>
+        <w:rPr>
+          <w:rFonts w:ascii="Times New Roman" w:hAnsi="Times New Roman"/>
+        </w:rPr>
         <w:t>t và ý nghĩa của pattern đó.</w:t>
       </w:r>
     </w:p>
@@ -510,8 +515,14 @@
           <w:ilvl w:val="0"/>
           <w:numId w:val="4"/>
         </w:numPr>
-      </w:pPr>
-      <w:r>
+        <w:rPr>
+          <w:rFonts w:ascii="Times New Roman" w:hAnsi="Times New Roman"/>
+        </w:rPr>
+      </w:pPr>
+      <w:r>
+        <w:rPr>
+          <w:rFonts w:ascii="Times New Roman" w:hAnsi="Times New Roman"/>
+        </w:rPr>
         <w:t>Singleton pattern</w:t>
       </w:r>
     </w:p>
@@ -519,62 +530,80 @@
       <w:pPr>
         <w:pStyle w:val="ListParagraph"/>
         <w:ind w:left="1080"/>
-      </w:pPr>
-      <w:proofErr w:type="gramStart"/>
-      <w:r>
+        <w:rPr>
+          <w:rFonts w:ascii="Times New Roman" w:hAnsi="Times New Roman"/>
+        </w:rPr>
+      </w:pPr>
+      <w:r>
+        <w:rPr>
+          <w:rFonts w:ascii="Times New Roman" w:hAnsi="Times New Roman"/>
+        </w:rPr>
         <w:t xml:space="preserve">Singleton pattern đảm bảo rằng một class chỉ có duy nhất một instance và có thể được truy cập </w:t>
       </w:r>
       <w:r>
-        <w:t>một cách toàn cục (các class khác đều sử dụng chung một instance đó).</w:t>
-      </w:r>
-      <w:proofErr w:type="gramEnd"/>
-      <w:r>
-        <w:t xml:space="preserve"> </w:t>
-      </w:r>
-      <w:r>
-        <w:t xml:space="preserve">Class luôn </w:t>
-      </w:r>
-      <w:proofErr w:type="gramStart"/>
-      <w:r>
-        <w:t>theo</w:t>
-      </w:r>
-      <w:proofErr w:type="gramEnd"/>
-      <w:r>
-        <w:t xml:space="preserve"> dõi instance duy nhất mà nó tạo ra và đảm bảo rằng không có thêm instance nào được tạo ra nữa.</w:t>
+        <w:rPr>
+          <w:rFonts w:ascii="Times New Roman" w:hAnsi="Times New Roman"/>
+        </w:rPr>
+        <w:t xml:space="preserve">một cách toàn cục (các class khác đều sử dụng chung một instance đó). </w:t>
+      </w:r>
+      <w:r>
+        <w:rPr>
+          <w:rFonts w:ascii="Times New Roman" w:hAnsi="Times New Roman"/>
+        </w:rPr>
+        <w:t>Class luôn theo dõi instance duy nhất mà nó tạo ra và đảm bảo rằng không có thêm instance nào được tạo ra nữa.</w:t>
       </w:r>
     </w:p>
     <w:p>
       <w:pPr>
         <w:pStyle w:val="ListParagraph"/>
         <w:ind w:left="1080"/>
-      </w:pPr>
-      <w:r>
+        <w:rPr>
+          <w:rFonts w:ascii="Times New Roman" w:hAnsi="Times New Roman"/>
+        </w:rPr>
+      </w:pPr>
+      <w:r>
+        <w:rPr>
+          <w:rFonts w:ascii="Times New Roman" w:hAnsi="Times New Roman"/>
+        </w:rPr>
         <w:t xml:space="preserve">Một số thư viện Cocoa Touch sử dụng singleton pattern: NSFileManager, NSURLSession, </w:t>
       </w:r>
       <w:r>
+        <w:rPr>
+          <w:rFonts w:ascii="Times New Roman" w:hAnsi="Times New Roman"/>
+        </w:rPr>
         <w:t>UIApplication,</w:t>
       </w:r>
       <w:r>
-        <w:t xml:space="preserve"> </w:t>
-      </w:r>
-      <w:proofErr w:type="gramStart"/>
-      <w:r>
-        <w:t>NSUserDefaults,</w:t>
-      </w:r>
-      <w:r>
+        <w:rPr>
+          <w:rFonts w:ascii="Times New Roman" w:hAnsi="Times New Roman"/>
+        </w:rPr>
+        <w:t xml:space="preserve"> NSUserDefaults,</w:t>
+      </w:r>
+      <w:r>
+        <w:rPr>
+          <w:rFonts w:ascii="Times New Roman" w:hAnsi="Times New Roman"/>
+        </w:rPr>
         <w:t>…</w:t>
       </w:r>
-      <w:proofErr w:type="gramEnd"/>
     </w:p>
     <w:p>
       <w:pPr>
         <w:pStyle w:val="ListParagraph"/>
         <w:ind w:left="1080"/>
-      </w:pPr>
-      <w:r>
+        <w:rPr>
+          <w:rFonts w:ascii="Times New Roman" w:hAnsi="Times New Roman"/>
+        </w:rPr>
+      </w:pPr>
+      <w:r>
+        <w:rPr>
+          <w:rFonts w:ascii="Times New Roman" w:hAnsi="Times New Roman"/>
+        </w:rPr>
         <w:t>Trường hợp có thể áp dụng singleton pattern: khi cần truy cập đến các tài nguyên toàn cụ</w:t>
       </w:r>
       <w:r>
+        <w:rPr>
+          <w:rFonts w:ascii="Times New Roman" w:hAnsi="Times New Roman"/>
+        </w:rPr>
         <w:t>c như setting, session.</w:t>
       </w:r>
     </w:p>
@@ -582,33 +611,35 @@
       <w:pPr>
         <w:pStyle w:val="ListParagraph"/>
         <w:ind w:left="1080"/>
-      </w:pPr>
-      <w:r>
+        <w:rPr>
+          <w:rFonts w:ascii="Times New Roman" w:hAnsi="Times New Roman"/>
+        </w:rPr>
+      </w:pPr>
+      <w:r>
+        <w:rPr>
+          <w:rFonts w:ascii="Times New Roman" w:hAnsi="Times New Roman"/>
+        </w:rPr>
         <w:t xml:space="preserve">Hạn chế khi sử dụng singleton: </w:t>
       </w:r>
-      <w:proofErr w:type="gramStart"/>
-      <w:r>
-        <w:t>instance được tạo khi sử dụng singleton không thể được copy</w:t>
-      </w:r>
-      <w:proofErr w:type="gramEnd"/>
-      <w:r>
-        <w:t xml:space="preserve">, </w:t>
-      </w:r>
-      <w:proofErr w:type="gramStart"/>
-      <w:r>
-        <w:t>retain và release</w:t>
-      </w:r>
-      <w:proofErr w:type="gramEnd"/>
-      <w:r>
-        <w:t>.</w:t>
+      <w:r>
+        <w:rPr>
+          <w:rFonts w:ascii="Times New Roman" w:hAnsi="Times New Roman"/>
+        </w:rPr>
+        <w:t>instance được tạo khi sử dụng singleton không thể được copy, retain và release.</w:t>
       </w:r>
     </w:p>
     <w:p>
       <w:pPr>
         <w:pStyle w:val="ListParagraph"/>
         <w:ind w:left="1080"/>
-      </w:pPr>
-      <w:r>
+        <w:rPr>
+          <w:rFonts w:ascii="Times New Roman" w:hAnsi="Times New Roman"/>
+        </w:rPr>
+      </w:pPr>
+      <w:r>
+        <w:rPr>
+          <w:rFonts w:ascii="Times New Roman" w:hAnsi="Times New Roman"/>
+        </w:rPr>
         <w:t>Sơ đồ UML của singleton pattern:</w:t>
       </w:r>
     </w:p>
@@ -616,8 +647,14 @@
       <w:pPr>
         <w:pStyle w:val="ListParagraph"/>
         <w:ind w:left="1080"/>
-      </w:pPr>
-      <w:r>
+        <w:rPr>
+          <w:rFonts w:ascii="Times New Roman" w:hAnsi="Times New Roman"/>
+        </w:rPr>
+      </w:pPr>
+      <w:r>
+        <w:rPr>
+          <w:rFonts w:ascii="Times New Roman" w:hAnsi="Times New Roman"/>
+        </w:rPr>
         <w:t>Tạo singleton sử dụng Objective-C:</w:t>
       </w:r>
     </w:p>
@@ -625,8 +662,14 @@
       <w:pPr>
         <w:pStyle w:val="ListParagraph"/>
         <w:ind w:left="1080"/>
-      </w:pPr>
-      <w:r>
+        <w:rPr>
+          <w:rFonts w:ascii="Times New Roman" w:hAnsi="Times New Roman"/>
+        </w:rPr>
+      </w:pPr>
+      <w:r>
+        <w:rPr>
+          <w:rFonts w:ascii="Times New Roman" w:hAnsi="Times New Roman"/>
+        </w:rPr>
         <w:t>Tạo singleton sử dụng Swift 2:</w:t>
       </w:r>
     </w:p>
@@ -637,18 +680,220 @@
           <w:ilvl w:val="0"/>
           <w:numId w:val="4"/>
         </w:numPr>
-      </w:pPr>
-      <w:r>
-        <w:t>Factory &amp; Abstract Factory pattern</w:t>
+        <w:rPr>
+          <w:rFonts w:ascii="Times New Roman" w:hAnsi="Times New Roman"/>
+        </w:rPr>
+      </w:pPr>
+      <w:r>
+        <w:rPr>
+          <w:rFonts w:ascii="Times New Roman" w:hAnsi="Times New Roman"/>
+        </w:rPr>
+        <w:t>Abstract Factory pattern</w:t>
       </w:r>
     </w:p>
     <w:p>
       <w:pPr>
         <w:pStyle w:val="ListParagraph"/>
         <w:ind w:left="1080"/>
-      </w:pPr>
-      <w:bookmarkStart w:id="0" w:name="_GoBack"/>
-      <w:bookmarkEnd w:id="0"/>
+        <w:rPr>
+          <w:rFonts w:ascii="Times New Roman" w:hAnsi="Times New Roman"/>
+        </w:rPr>
+      </w:pPr>
+      <w:r>
+        <w:rPr>
+          <w:rFonts w:ascii="Times New Roman" w:hAnsi="Times New Roman"/>
+        </w:rPr>
+        <w:t>Abstract Factory còn được biết đến với tên gọi khác là Clas</w:t>
+      </w:r>
+      <w:r>
+        <w:rPr>
+          <w:rFonts w:ascii="Times New Roman" w:hAnsi="Times New Roman"/>
+        </w:rPr>
+        <w:t>s c</w:t>
+      </w:r>
+      <w:r>
+        <w:rPr>
+          <w:rFonts w:ascii="Times New Roman" w:hAnsi="Times New Roman"/>
+        </w:rPr>
+        <w:t>luster.</w:t>
+      </w:r>
+      <w:r>
+        <w:rPr>
+          <w:rFonts w:ascii="Times New Roman" w:hAnsi="Times New Roman"/>
+        </w:rPr>
+        <w:t xml:space="preserve"> Class cluster</w:t>
+      </w:r>
+      <w:r>
+        <w:rPr>
+          <w:rFonts w:ascii="Times New Roman" w:hAnsi="Times New Roman"/>
+        </w:rPr>
+        <w:t xml:space="preserve"> pattern nhóm các class </w:t>
+      </w:r>
+      <w:r>
+        <w:rPr>
+          <w:rFonts w:ascii="Times New Roman" w:hAnsi="Times New Roman"/>
+        </w:rPr>
+        <w:t>con riêng biệt vào một class cha (class con là private còn class cha là public). Class cha sẽ cung cấp interface để tạo ra các class con mà không cần phải xác định class con riêng biệt. Logic phức tạp để tạo ra class con sẽ được che giấu khỏi client.</w:t>
+      </w:r>
+    </w:p>
+    <w:p>
+      <w:pPr>
+        <w:pStyle w:val="ListParagraph"/>
+        <w:ind w:left="1080"/>
+        <w:rPr>
+          <w:rFonts w:ascii="Times New Roman" w:hAnsi="Times New Roman"/>
+        </w:rPr>
+      </w:pPr>
+      <w:r>
+        <w:rPr>
+          <w:rFonts w:ascii="Times New Roman" w:hAnsi="Times New Roman"/>
+        </w:rPr>
+        <w:t>Class cluster</w:t>
+      </w:r>
+      <w:r>
+        <w:rPr>
+          <w:rFonts w:ascii="Times New Roman" w:hAnsi="Times New Roman"/>
+        </w:rPr>
+        <w:t xml:space="preserve"> là design pattern khá phổ biến trong Cocoa và Cocoa Touch. Một số class áp dụng Class Cluster: NSNumber, NSString, NSMutableString, NSData, NSMutableData, NSArray, NSMutableArray, NSDictionary, NSMutableDictionary.</w:t>
+      </w:r>
+    </w:p>
+    <w:p>
+      <w:pPr>
+        <w:pStyle w:val="ListParagraph"/>
+        <w:ind w:left="1080"/>
+        <w:rPr>
+          <w:rFonts w:ascii="Times New Roman" w:hAnsi="Times New Roman"/>
+        </w:rPr>
+      </w:pPr>
+      <w:r>
+        <w:rPr>
+          <w:rFonts w:ascii="Times New Roman" w:hAnsi="Times New Roman"/>
+        </w:rPr>
+        <w:t>Kiến trúc Class cluster sử dụng trong class NSNumber</w:t>
+      </w:r>
+    </w:p>
+    <w:p>
+      <w:pPr>
+        <w:pStyle w:val="ListParagraph"/>
+        <w:ind w:left="1080"/>
+        <w:rPr>
+          <w:rFonts w:ascii="Times New Roman" w:hAnsi="Times New Roman"/>
+        </w:rPr>
+      </w:pPr>
+      <w:r>
+        <w:rPr>
+          <w:rFonts w:ascii="Times New Roman" w:hAnsi="Times New Roman"/>
+          <w:noProof/>
+        </w:rPr>
+        <w:drawing>
+          <wp:inline distT="0" distB="0" distL="0" distR="0" wp14:anchorId="698718E2" wp14:editId="6595C984">
+            <wp:extent cx="5270500" cy="835221"/>
+            <wp:effectExtent l="0" t="0" r="0" b="3175"/>
+            <wp:docPr id="1" name="Picture 1"/>
+            <wp:cNvGraphicFramePr>
+              <a:graphicFrameLocks xmlns:a="http://schemas.openxmlformats.org/drawingml/2006/main" noChangeAspect="1"/>
+            </wp:cNvGraphicFramePr>
+            <a:graphic xmlns:a="http://schemas.openxmlformats.org/drawingml/2006/main">
+              <a:graphicData uri="http://schemas.openxmlformats.org/drawingml/2006/picture">
+                <pic:pic xmlns:pic="http://schemas.openxmlformats.org/drawingml/2006/picture">
+                  <pic:nvPicPr>
+                    <pic:cNvPr id="0" name="Picture 1"/>
+                    <pic:cNvPicPr>
+                      <a:picLocks noChangeAspect="1" noChangeArrowheads="1"/>
+                    </pic:cNvPicPr>
+                  </pic:nvPicPr>
+                  <pic:blipFill>
+                    <a:blip r:embed="rId6">
+                      <a:extLst>
+                        <a:ext uri="{28A0092B-C50C-407E-A947-70E740481C1C}">
+                          <a14:useLocalDpi xmlns:a14="http://schemas.microsoft.com/office/drawing/2010/main" val="0"/>
+                        </a:ext>
+                      </a:extLst>
+                    </a:blip>
+                    <a:srcRect/>
+                    <a:stretch>
+                      <a:fillRect/>
+                    </a:stretch>
+                  </pic:blipFill>
+                  <pic:spPr bwMode="auto">
+                    <a:xfrm>
+                      <a:off x="0" y="0"/>
+                      <a:ext cx="5270500" cy="835221"/>
+                    </a:xfrm>
+                    <a:prstGeom prst="rect">
+                      <a:avLst/>
+                    </a:prstGeom>
+                    <a:noFill/>
+                    <a:ln>
+                      <a:noFill/>
+                    </a:ln>
+                  </pic:spPr>
+                </pic:pic>
+              </a:graphicData>
+            </a:graphic>
+          </wp:inline>
+        </w:drawing>
+      </w:r>
+    </w:p>
+    <w:p>
+      <w:pPr>
+        <w:pStyle w:val="ListParagraph"/>
+        <w:ind w:left="1080"/>
+        <w:rPr>
+          <w:rFonts w:ascii="Times New Roman" w:hAnsi="Times New Roman"/>
+        </w:rPr>
+      </w:pPr>
+      <w:r>
+        <w:rPr>
+          <w:rFonts w:ascii="Times New Roman" w:hAnsi="Times New Roman"/>
+        </w:rPr>
+        <w:t>Trong kiến trúc này, NSNumber là class cha được public, các class con như Char, Short, Int,… được giấu. Client sẽ sử dụng các hàm khởi tạo để tạo ra instance của class con như:</w:t>
+      </w:r>
+    </w:p>
+    <w:p>
+      <w:pPr>
+        <w:pStyle w:val="ListParagraph"/>
+        <w:ind w:left="1080"/>
+        <w:rPr>
+          <w:rFonts w:ascii="Times New Roman" w:hAnsi="Times New Roman"/>
+        </w:rPr>
+      </w:pPr>
+      <w:r>
+        <w:rPr>
+          <w:rFonts w:ascii="Times New Roman" w:hAnsi="Times New Roman"/>
+        </w:rPr>
+        <w:t>[Code]</w:t>
+      </w:r>
+    </w:p>
+    <w:p>
+      <w:pPr>
+        <w:pStyle w:val="ListParagraph"/>
+        <w:ind w:left="1080"/>
+        <w:rPr>
+          <w:rFonts w:ascii="Times New Roman" w:hAnsi="Times New Roman"/>
+        </w:rPr>
+      </w:pPr>
+      <w:r>
+        <w:rPr>
+          <w:rFonts w:ascii="Times New Roman" w:hAnsi="Times New Roman"/>
+        </w:rPr>
+        <w:t>Trường hợp áp dụng Class cluster: khi có một nhóm các class liên quan đến nhau hoặc phụ thuộc vào nhau, có thể sử dụng class cluster để khởi tạo và giảm độ phức tạp khi sử dụng đối với client.</w:t>
+      </w:r>
+    </w:p>
+    <w:p>
+      <w:pPr>
+        <w:pStyle w:val="ListParagraph"/>
+        <w:ind w:left="1080"/>
+        <w:rPr>
+          <w:rFonts w:ascii="Times New Roman" w:hAnsi="Times New Roman"/>
+        </w:rPr>
+      </w:pPr>
+      <w:r>
+        <w:rPr>
+          <w:rFonts w:ascii="Times New Roman" w:hAnsi="Times New Roman"/>
+        </w:rPr>
+        <w:t>Sơ đồ UML:</w:t>
+      </w:r>
     </w:p>
     <w:p>
       <w:pPr>
@@ -657,9 +902,105 @@
           <w:ilvl w:val="0"/>
           <w:numId w:val="4"/>
         </w:numPr>
-      </w:pPr>
-      <w:r>
-        <w:t>Facade</w:t>
+        <w:rPr>
+          <w:rFonts w:ascii="Times New Roman" w:hAnsi="Times New Roman"/>
+        </w:rPr>
+      </w:pPr>
+      <w:r>
+        <w:rPr>
+          <w:rFonts w:ascii="Times New Roman" w:hAnsi="Times New Roman"/>
+        </w:rPr>
+        <w:t>F</w:t>
+      </w:r>
+      <w:r>
+        <w:rPr>
+          <w:rFonts w:ascii="Times New Roman" w:hAnsi="Times New Roman"/>
+        </w:rPr>
+        <w:t>ac</w:t>
+      </w:r>
+      <w:r>
+        <w:rPr>
+          <w:rFonts w:ascii="Times New Roman" w:hAnsi="Times New Roman"/>
+        </w:rPr>
+        <w:t>ade</w:t>
+      </w:r>
+    </w:p>
+    <w:p>
+      <w:pPr>
+        <w:pStyle w:val="ListParagraph"/>
+        <w:ind w:left="1080"/>
+        <w:rPr>
+          <w:rFonts w:ascii="Times New Roman" w:hAnsi="Times New Roman"/>
+        </w:rPr>
+      </w:pPr>
+      <w:r>
+        <w:rPr>
+          <w:rFonts w:ascii="Times New Roman" w:hAnsi="Times New Roman"/>
+        </w:rPr>
+        <w:t>Facade cung cấp một interface chung cho một tập các interface trong hệ thống. Façade định nghĩa interface ở mức cao hơn, giúp cho việc sử dụng trở nên dễ dàng, đồng thời che giấu sự phức tạp của hệ thống đối với client.</w:t>
+      </w:r>
+    </w:p>
+    <w:p>
+      <w:pPr>
+        <w:pStyle w:val="ListParagraph"/>
+        <w:ind w:left="1080"/>
+        <w:rPr>
+          <w:rFonts w:ascii="Times New Roman" w:hAnsi="Times New Roman"/>
+        </w:rPr>
+      </w:pPr>
+      <w:r>
+        <w:rPr>
+          <w:rFonts w:ascii="Times New Roman" w:hAnsi="Times New Roman"/>
+        </w:rPr>
+        <w:t xml:space="preserve"> </w:t>
+      </w:r>
+      <w:r>
+        <w:rPr>
+          <w:rFonts w:ascii="Times New Roman" w:hAnsi="Times New Roman"/>
+        </w:rPr>
+        <w:t xml:space="preserve">Trong Cocoa Touch, UIImage là class sử dụng Façade pattern. Ví dụ hàm + (id)imageNamed: (NSString *)name khởi tạo một UIImage với tên ảnh trong bundle. Hàm này </w:t>
+      </w:r>
+      <w:r>
+        <w:rPr>
+          <w:rFonts w:ascii="Times New Roman" w:hAnsi="Times New Roman"/>
+        </w:rPr>
+        <w:t>làm nhiều chức năng như load ảnh từ bundle, vẽ ảnh lên image context, đồng thời che giấu sự phức tạp trong việc khởi tạo các định dạng ảnh khác nhau như PNG, JPEG, PDF,… Người dùng chỉ cần truyền tên ảnh và class UIImage sẽ tự nhận biết được định dạng ảnh và khởi tạo tương ứng.</w:t>
+      </w:r>
+    </w:p>
+    <w:p>
+      <w:pPr>
+        <w:pStyle w:val="ListParagraph"/>
+        <w:ind w:left="1080"/>
+        <w:rPr>
+          <w:rFonts w:ascii="Times New Roman" w:hAnsi="Times New Roman"/>
+        </w:rPr>
+      </w:pPr>
+      <w:r>
+        <w:rPr>
+          <w:rFonts w:ascii="Times New Roman" w:hAnsi="Times New Roman"/>
+        </w:rPr>
+        <w:t xml:space="preserve">Trường hợp sử dụng Façade pattern: khi hệ thống có các hàm phức tạp, không để người dùng gọi trực tiếp </w:t>
+      </w:r>
+      <w:r>
+        <w:rPr>
+          <w:rFonts w:ascii="Times New Roman" w:hAnsi="Times New Roman"/>
+        </w:rPr>
+        <w:t>thì có thể sử dụng Façade để tạo ra các API đơn giản hơn cho người dùng sử dụng.</w:t>
+      </w:r>
+    </w:p>
+    <w:p>
+      <w:pPr>
+        <w:pStyle w:val="ListParagraph"/>
+        <w:ind w:left="1080"/>
+        <w:rPr>
+          <w:rFonts w:ascii="Times New Roman" w:hAnsi="Times New Roman"/>
+        </w:rPr>
+      </w:pPr>
+      <w:r>
+        <w:rPr>
+          <w:rFonts w:ascii="Times New Roman" w:hAnsi="Times New Roman"/>
+        </w:rPr>
+        <w:t>Sơ đồ UML:</w:t>
       </w:r>
     </w:p>
     <w:p>
@@ -669,10 +1010,186 @@
           <w:ilvl w:val="0"/>
           <w:numId w:val="4"/>
         </w:numPr>
-      </w:pPr>
-      <w:r>
+        <w:rPr>
+          <w:rFonts w:ascii="Times New Roman" w:hAnsi="Times New Roman"/>
+        </w:rPr>
+      </w:pPr>
+      <w:r>
+        <w:rPr>
+          <w:rFonts w:ascii="Times New Roman" w:hAnsi="Times New Roman"/>
+        </w:rPr>
         <w:t>Decorator</w:t>
       </w:r>
+    </w:p>
+    <w:p>
+      <w:pPr>
+        <w:pStyle w:val="ListParagraph"/>
+        <w:ind w:left="1080"/>
+        <w:rPr>
+          <w:rFonts w:ascii="Times New Roman" w:hAnsi="Times New Roman"/>
+        </w:rPr>
+      </w:pPr>
+      <w:r>
+        <w:rPr>
+          <w:rFonts w:ascii="Times New Roman" w:hAnsi="Times New Roman"/>
+        </w:rPr>
+        <w:t xml:space="preserve">Decorator pattern là pattern cho phép thêm các hành vi, chức năng vào một đối tượng mà không làm thay đổi </w:t>
+      </w:r>
+      <w:r>
+        <w:rPr>
+          <w:rFonts w:ascii="Times New Roman" w:hAnsi="Times New Roman"/>
+        </w:rPr>
+        <w:t>code của đối tượng đó. Đây là phương thức thay thế cho việc tạo ra class con.</w:t>
+      </w:r>
+    </w:p>
+    <w:p>
+      <w:pPr>
+        <w:pStyle w:val="ListParagraph"/>
+        <w:ind w:left="1080"/>
+        <w:rPr>
+          <w:rFonts w:ascii="Times New Roman" w:hAnsi="Times New Roman"/>
+        </w:rPr>
+      </w:pPr>
+      <w:r>
+        <w:rPr>
+          <w:rFonts w:ascii="Times New Roman" w:hAnsi="Times New Roman"/>
+        </w:rPr>
+        <w:t>Trong iOS, có hai cách cài đặt phổ biến Decorator pattern là: Category (Extension trong Swift) và Delegation.</w:t>
+      </w:r>
+    </w:p>
+    <w:p>
+      <w:pPr>
+        <w:pStyle w:val="ListParagraph"/>
+        <w:numPr>
+          <w:ilvl w:val="0"/>
+          <w:numId w:val="6"/>
+        </w:numPr>
+        <w:rPr>
+          <w:rFonts w:ascii="Times New Roman" w:hAnsi="Times New Roman"/>
+        </w:rPr>
+      </w:pPr>
+      <w:r>
+        <w:rPr>
+          <w:rFonts w:ascii="Times New Roman" w:hAnsi="Times New Roman"/>
+        </w:rPr>
+        <w:t>Category (Extension)</w:t>
+      </w:r>
+    </w:p>
+    <w:p>
+      <w:pPr>
+        <w:pStyle w:val="ListParagraph"/>
+        <w:ind w:left="1440"/>
+        <w:rPr>
+          <w:rFonts w:ascii="Times New Roman" w:hAnsi="Times New Roman"/>
+        </w:rPr>
+      </w:pPr>
+      <w:r>
+        <w:rPr>
+          <w:rFonts w:ascii="Times New Roman" w:hAnsi="Times New Roman"/>
+        </w:rPr>
+        <w:t xml:space="preserve">Category (Extension) là cơ chế của Objective-C (Swift), cho phép thêm các hàm vào một object mà không </w:t>
+      </w:r>
+      <w:r>
+        <w:rPr>
+          <w:rFonts w:ascii="Times New Roman" w:hAnsi="Times New Roman"/>
+        </w:rPr>
+        <w:t>phải tạo ra class con. Người dùng có thể dùng category (extension) cho bất kì class nào bao gồm cả các class không được phép truy cập code như UIView, NSString, UIImage,…</w:t>
+      </w:r>
+    </w:p>
+    <w:p>
+      <w:pPr>
+        <w:pStyle w:val="ListParagraph"/>
+        <w:ind w:left="1440"/>
+        <w:rPr>
+          <w:rFonts w:ascii="Times New Roman" w:hAnsi="Times New Roman"/>
+        </w:rPr>
+      </w:pPr>
+      <w:r>
+        <w:rPr>
+          <w:rFonts w:ascii="Times New Roman" w:hAnsi="Times New Roman"/>
+        </w:rPr>
+        <w:t>Các hàm trong category sẽ được thêm vào ở compile-time. Khác với decorator pattern thông thường, category không đóng gói instance của class được mở rộng.</w:t>
+      </w:r>
+    </w:p>
+    <w:p>
+      <w:pPr>
+        <w:pStyle w:val="ListParagraph"/>
+        <w:ind w:left="1440"/>
+        <w:rPr>
+          <w:rFonts w:ascii="Times New Roman" w:hAnsi="Times New Roman"/>
+        </w:rPr>
+      </w:pPr>
+      <w:r>
+        <w:rPr>
+          <w:rFonts w:ascii="Times New Roman" w:hAnsi="Times New Roman"/>
+        </w:rPr>
+        <w:t>Một số chú ý khi sử dụng Category:</w:t>
+      </w:r>
+    </w:p>
+    <w:p>
+      <w:pPr>
+        <w:pStyle w:val="ListParagraph"/>
+        <w:numPr>
+          <w:ilvl w:val="0"/>
+          <w:numId w:val="7"/>
+        </w:numPr>
+        <w:rPr>
+          <w:rFonts w:ascii="Times New Roman" w:hAnsi="Times New Roman"/>
+        </w:rPr>
+      </w:pPr>
+      <w:r>
+        <w:rPr>
+          <w:rFonts w:ascii="Times New Roman" w:hAnsi="Times New Roman"/>
+        </w:rPr>
+        <w:t>Không thể thêm biến vào một class sử dụng category.</w:t>
+      </w:r>
+    </w:p>
+    <w:p>
+      <w:pPr>
+        <w:pStyle w:val="ListParagraph"/>
+        <w:numPr>
+          <w:ilvl w:val="0"/>
+          <w:numId w:val="7"/>
+        </w:numPr>
+        <w:rPr>
+          <w:rFonts w:ascii="Times New Roman" w:hAnsi="Times New Roman"/>
+        </w:rPr>
+      </w:pPr>
+      <w:r>
+        <w:rPr>
+          <w:rFonts w:ascii="Times New Roman" w:hAnsi="Times New Roman"/>
+        </w:rPr>
+        <w:t>Không viết đè một hàm của class vì nó có thể gây ra ảnh hưởng không mong muốn.</w:t>
+      </w:r>
+    </w:p>
+    <w:p>
+      <w:pPr>
+        <w:pStyle w:val="ListParagraph"/>
+        <w:numPr>
+          <w:ilvl w:val="0"/>
+          <w:numId w:val="6"/>
+        </w:numPr>
+        <w:rPr>
+          <w:rFonts w:ascii="Times New Roman" w:hAnsi="Times New Roman"/>
+        </w:rPr>
+      </w:pPr>
+      <w:r>
+        <w:rPr>
+          <w:rFonts w:ascii="Times New Roman" w:hAnsi="Times New Roman"/>
+        </w:rPr>
+        <w:t>Delegation</w:t>
+      </w:r>
+    </w:p>
+    <w:p>
+      <w:pPr>
+        <w:pStyle w:val="ListParagraph"/>
+        <w:ind w:left="1440"/>
+        <w:rPr>
+          <w:rFonts w:ascii="Times New Roman" w:hAnsi="Times New Roman"/>
+        </w:rPr>
+      </w:pPr>
+      <w:bookmarkStart w:id="0" w:name="_GoBack"/>
+      <w:bookmarkEnd w:id="0"/>
     </w:p>
     <w:p>
       <w:pPr>
@@ -681,8 +1198,14 @@
           <w:ilvl w:val="0"/>
           <w:numId w:val="4"/>
         </w:numPr>
-      </w:pPr>
-      <w:r>
+        <w:rPr>
+          <w:rFonts w:ascii="Times New Roman" w:hAnsi="Times New Roman"/>
+        </w:rPr>
+      </w:pPr>
+      <w:r>
+        <w:rPr>
+          <w:rFonts w:ascii="Times New Roman" w:hAnsi="Times New Roman"/>
+        </w:rPr>
         <w:t>Adapter</w:t>
       </w:r>
     </w:p>
@@ -693,8 +1216,14 @@
           <w:ilvl w:val="0"/>
           <w:numId w:val="4"/>
         </w:numPr>
-      </w:pPr>
-      <w:r>
+        <w:rPr>
+          <w:rFonts w:ascii="Times New Roman" w:hAnsi="Times New Roman"/>
+        </w:rPr>
+      </w:pPr>
+      <w:r>
+        <w:rPr>
+          <w:rFonts w:ascii="Times New Roman" w:hAnsi="Times New Roman"/>
+        </w:rPr>
         <w:t>Observer</w:t>
       </w:r>
     </w:p>
@@ -711,6 +1240,118 @@
 <file path=word/numbering.xml><?xml version="1.0" encoding="utf-8"?>
 <w:numbering xmlns:wpc="http://schemas.microsoft.com/office/word/2010/wordprocessingCanvas" xmlns:mo="http://schemas.microsoft.com/office/mac/office/2008/main" xmlns:mc="http://schemas.openxmlformats.org/markup-compatibility/2006" xmlns:mv="urn:schemas-microsoft-com:mac:vml" xmlns:o="urn:schemas-microsoft-com:office:office" xmlns:r="http://schemas.openxmlformats.org/officeDocument/2006/relationships" xmlns:m="http://schemas.openxmlformats.org/officeDocument/2006/math" xmlns:v="urn:schemas-microsoft-com:vml" xmlns:wp14="http://schemas.microsoft.com/office/word/2010/wordprocessingDrawing" xmlns:wp="http://schemas.openxmlformats.org/drawingml/2006/wordprocessingDrawing" xmlns:w10="urn:schemas-microsoft-com:office:word" xmlns:w="http://schemas.openxmlformats.org/wordprocessingml/2006/main" xmlns:w14="http://schemas.microsoft.com/office/word/2010/wordml" xmlns:wpg="http://schemas.microsoft.com/office/word/2010/wordprocessingGroup" xmlns:wpi="http://schemas.microsoft.com/office/word/2010/wordprocessingInk" xmlns:wne="http://schemas.microsoft.com/office/word/2006/wordml" xmlns:wps="http://schemas.microsoft.com/office/word/2010/wordprocessingShape" mc:Ignorable="w14 wp14">
   <w:abstractNum w:abstractNumId="0">
+    <w:nsid w:val="06493D25"/>
+    <w:multiLevelType w:val="hybridMultilevel"/>
+    <w:tmpl w:val="69320178"/>
+    <w:lvl w:ilvl="0" w:tplc="22DCD156">
+      <w:numFmt w:val="bullet"/>
+      <w:lvlText w:val=""/>
+      <w:lvlJc w:val="left"/>
+      <w:pPr>
+        <w:ind w:left="1440" w:hanging="360"/>
+      </w:pPr>
+      <w:rPr>
+        <w:rFonts w:ascii="Symbol" w:eastAsiaTheme="minorEastAsia" w:hAnsi="Symbol" w:cstheme="minorBidi" w:hint="default"/>
+      </w:rPr>
+    </w:lvl>
+    <w:lvl w:ilvl="1" w:tplc="04090003" w:tentative="1">
+      <w:start w:val="1"/>
+      <w:numFmt w:val="bullet"/>
+      <w:lvlText w:val="o"/>
+      <w:lvlJc w:val="left"/>
+      <w:pPr>
+        <w:ind w:left="2160" w:hanging="360"/>
+      </w:pPr>
+      <w:rPr>
+        <w:rFonts w:ascii="Courier New" w:hAnsi="Courier New" w:hint="default"/>
+      </w:rPr>
+    </w:lvl>
+    <w:lvl w:ilvl="2" w:tplc="04090005" w:tentative="1">
+      <w:start w:val="1"/>
+      <w:numFmt w:val="bullet"/>
+      <w:lvlText w:val=""/>
+      <w:lvlJc w:val="left"/>
+      <w:pPr>
+        <w:ind w:left="2880" w:hanging="360"/>
+      </w:pPr>
+      <w:rPr>
+        <w:rFonts w:ascii="Wingdings" w:hAnsi="Wingdings" w:hint="default"/>
+      </w:rPr>
+    </w:lvl>
+    <w:lvl w:ilvl="3" w:tplc="04090001" w:tentative="1">
+      <w:start w:val="1"/>
+      <w:numFmt w:val="bullet"/>
+      <w:lvlText w:val=""/>
+      <w:lvlJc w:val="left"/>
+      <w:pPr>
+        <w:ind w:left="3600" w:hanging="360"/>
+      </w:pPr>
+      <w:rPr>
+        <w:rFonts w:ascii="Symbol" w:hAnsi="Symbol" w:hint="default"/>
+      </w:rPr>
+    </w:lvl>
+    <w:lvl w:ilvl="4" w:tplc="04090003" w:tentative="1">
+      <w:start w:val="1"/>
+      <w:numFmt w:val="bullet"/>
+      <w:lvlText w:val="o"/>
+      <w:lvlJc w:val="left"/>
+      <w:pPr>
+        <w:ind w:left="4320" w:hanging="360"/>
+      </w:pPr>
+      <w:rPr>
+        <w:rFonts w:ascii="Courier New" w:hAnsi="Courier New" w:hint="default"/>
+      </w:rPr>
+    </w:lvl>
+    <w:lvl w:ilvl="5" w:tplc="04090005" w:tentative="1">
+      <w:start w:val="1"/>
+      <w:numFmt w:val="bullet"/>
+      <w:lvlText w:val=""/>
+      <w:lvlJc w:val="left"/>
+      <w:pPr>
+        <w:ind w:left="5040" w:hanging="360"/>
+      </w:pPr>
+      <w:rPr>
+        <w:rFonts w:ascii="Wingdings" w:hAnsi="Wingdings" w:hint="default"/>
+      </w:rPr>
+    </w:lvl>
+    <w:lvl w:ilvl="6" w:tplc="04090001" w:tentative="1">
+      <w:start w:val="1"/>
+      <w:numFmt w:val="bullet"/>
+      <w:lvlText w:val=""/>
+      <w:lvlJc w:val="left"/>
+      <w:pPr>
+        <w:ind w:left="5760" w:hanging="360"/>
+      </w:pPr>
+      <w:rPr>
+        <w:rFonts w:ascii="Symbol" w:hAnsi="Symbol" w:hint="default"/>
+      </w:rPr>
+    </w:lvl>
+    <w:lvl w:ilvl="7" w:tplc="04090003" w:tentative="1">
+      <w:start w:val="1"/>
+      <w:numFmt w:val="bullet"/>
+      <w:lvlText w:val="o"/>
+      <w:lvlJc w:val="left"/>
+      <w:pPr>
+        <w:ind w:left="6480" w:hanging="360"/>
+      </w:pPr>
+      <w:rPr>
+        <w:rFonts w:ascii="Courier New" w:hAnsi="Courier New" w:hint="default"/>
+      </w:rPr>
+    </w:lvl>
+    <w:lvl w:ilvl="8" w:tplc="04090005" w:tentative="1">
+      <w:start w:val="1"/>
+      <w:numFmt w:val="bullet"/>
+      <w:lvlText w:val=""/>
+      <w:lvlJc w:val="left"/>
+      <w:pPr>
+        <w:ind w:left="7200" w:hanging="360"/>
+      </w:pPr>
+      <w:rPr>
+        <w:rFonts w:ascii="Wingdings" w:hAnsi="Wingdings" w:hint="default"/>
+      </w:rPr>
+    </w:lvl>
+  </w:abstractNum>
+  <w:abstractNum w:abstractNumId="1">
     <w:nsid w:val="07020EB5"/>
     <w:multiLevelType w:val="hybridMultilevel"/>
     <w:tmpl w:val="CA581774"/>
@@ -799,7 +1440,7 @@
       </w:pPr>
     </w:lvl>
   </w:abstractNum>
-  <w:abstractNum w:abstractNumId="1">
+  <w:abstractNum w:abstractNumId="2">
     <w:nsid w:val="2C561755"/>
     <w:multiLevelType w:val="hybridMultilevel"/>
     <w:tmpl w:val="7AF2F97C"/>
@@ -888,7 +1529,118 @@
       </w:pPr>
     </w:lvl>
   </w:abstractNum>
-  <w:abstractNum w:abstractNumId="2">
+  <w:abstractNum w:abstractNumId="3">
+    <w:nsid w:val="32F75980"/>
+    <w:multiLevelType w:val="hybridMultilevel"/>
+    <w:tmpl w:val="AE1A9956"/>
+    <w:lvl w:ilvl="0" w:tplc="996EA13A">
+      <w:numFmt w:val="bullet"/>
+      <w:lvlText w:val="-"/>
+      <w:lvlJc w:val="left"/>
+      <w:pPr>
+        <w:ind w:left="1800" w:hanging="360"/>
+      </w:pPr>
+      <w:rPr>
+        <w:rFonts w:ascii="Cambria" w:eastAsiaTheme="minorEastAsia" w:hAnsi="Cambria" w:cstheme="minorBidi" w:hint="default"/>
+      </w:rPr>
+    </w:lvl>
+    <w:lvl w:ilvl="1" w:tplc="996EA13A">
+      <w:numFmt w:val="bullet"/>
+      <w:lvlText w:val="-"/>
+      <w:lvlJc w:val="left"/>
+      <w:pPr>
+        <w:ind w:left="2520" w:hanging="360"/>
+      </w:pPr>
+      <w:rPr>
+        <w:rFonts w:ascii="Cambria" w:eastAsiaTheme="minorEastAsia" w:hAnsi="Cambria" w:cstheme="minorBidi" w:hint="default"/>
+      </w:rPr>
+    </w:lvl>
+    <w:lvl w:ilvl="2" w:tplc="04090005" w:tentative="1">
+      <w:start w:val="1"/>
+      <w:numFmt w:val="bullet"/>
+      <w:lvlText w:val=""/>
+      <w:lvlJc w:val="left"/>
+      <w:pPr>
+        <w:ind w:left="3240" w:hanging="360"/>
+      </w:pPr>
+      <w:rPr>
+        <w:rFonts w:ascii="Wingdings" w:hAnsi="Wingdings" w:hint="default"/>
+      </w:rPr>
+    </w:lvl>
+    <w:lvl w:ilvl="3" w:tplc="04090001" w:tentative="1">
+      <w:start w:val="1"/>
+      <w:numFmt w:val="bullet"/>
+      <w:lvlText w:val=""/>
+      <w:lvlJc w:val="left"/>
+      <w:pPr>
+        <w:ind w:left="3960" w:hanging="360"/>
+      </w:pPr>
+      <w:rPr>
+        <w:rFonts w:ascii="Symbol" w:hAnsi="Symbol" w:hint="default"/>
+      </w:rPr>
+    </w:lvl>
+    <w:lvl w:ilvl="4" w:tplc="04090003" w:tentative="1">
+      <w:start w:val="1"/>
+      <w:numFmt w:val="bullet"/>
+      <w:lvlText w:val="o"/>
+      <w:lvlJc w:val="left"/>
+      <w:pPr>
+        <w:ind w:left="4680" w:hanging="360"/>
+      </w:pPr>
+      <w:rPr>
+        <w:rFonts w:ascii="Courier New" w:hAnsi="Courier New" w:hint="default"/>
+      </w:rPr>
+    </w:lvl>
+    <w:lvl w:ilvl="5" w:tplc="04090005" w:tentative="1">
+      <w:start w:val="1"/>
+      <w:numFmt w:val="bullet"/>
+      <w:lvlText w:val=""/>
+      <w:lvlJc w:val="left"/>
+      <w:pPr>
+        <w:ind w:left="5400" w:hanging="360"/>
+      </w:pPr>
+      <w:rPr>
+        <w:rFonts w:ascii="Wingdings" w:hAnsi="Wingdings" w:hint="default"/>
+      </w:rPr>
+    </w:lvl>
+    <w:lvl w:ilvl="6" w:tplc="04090001" w:tentative="1">
+      <w:start w:val="1"/>
+      <w:numFmt w:val="bullet"/>
+      <w:lvlText w:val=""/>
+      <w:lvlJc w:val="left"/>
+      <w:pPr>
+        <w:ind w:left="6120" w:hanging="360"/>
+      </w:pPr>
+      <w:rPr>
+        <w:rFonts w:ascii="Symbol" w:hAnsi="Symbol" w:hint="default"/>
+      </w:rPr>
+    </w:lvl>
+    <w:lvl w:ilvl="7" w:tplc="04090003" w:tentative="1">
+      <w:start w:val="1"/>
+      <w:numFmt w:val="bullet"/>
+      <w:lvlText w:val="o"/>
+      <w:lvlJc w:val="left"/>
+      <w:pPr>
+        <w:ind w:left="6840" w:hanging="360"/>
+      </w:pPr>
+      <w:rPr>
+        <w:rFonts w:ascii="Courier New" w:hAnsi="Courier New" w:hint="default"/>
+      </w:rPr>
+    </w:lvl>
+    <w:lvl w:ilvl="8" w:tplc="04090005" w:tentative="1">
+      <w:start w:val="1"/>
+      <w:numFmt w:val="bullet"/>
+      <w:lvlText w:val=""/>
+      <w:lvlJc w:val="left"/>
+      <w:pPr>
+        <w:ind w:left="7560" w:hanging="360"/>
+      </w:pPr>
+      <w:rPr>
+        <w:rFonts w:ascii="Wingdings" w:hAnsi="Wingdings" w:hint="default"/>
+      </w:rPr>
+    </w:lvl>
+  </w:abstractNum>
+  <w:abstractNum w:abstractNumId="4">
     <w:nsid w:val="4356741A"/>
     <w:multiLevelType w:val="hybridMultilevel"/>
     <w:tmpl w:val="EC6C6AAC"/>
@@ -977,7 +1729,7 @@
       </w:pPr>
     </w:lvl>
   </w:abstractNum>
-  <w:abstractNum w:abstractNumId="3">
+  <w:abstractNum w:abstractNumId="5">
     <w:nsid w:val="5A0075B9"/>
     <w:multiLevelType w:val="hybridMultilevel"/>
     <w:tmpl w:val="B204F1EC"/>
@@ -1066,7 +1818,7 @@
       </w:pPr>
     </w:lvl>
   </w:abstractNum>
-  <w:abstractNum w:abstractNumId="4">
+  <w:abstractNum w:abstractNumId="6">
     <w:nsid w:val="7B1A5DD7"/>
     <w:multiLevelType w:val="hybridMultilevel"/>
     <w:tmpl w:val="A0264EFE"/>
@@ -1081,7 +1833,7 @@
         <w:rFonts w:ascii="Cambria" w:eastAsiaTheme="minorEastAsia" w:hAnsi="Cambria" w:cstheme="minorBidi" w:hint="default"/>
       </w:rPr>
     </w:lvl>
-    <w:lvl w:ilvl="1" w:tplc="04090003" w:tentative="1">
+    <w:lvl w:ilvl="1" w:tplc="04090003">
       <w:start w:val="1"/>
       <w:numFmt w:val="bullet"/>
       <w:lvlText w:val="o"/>
@@ -1179,19 +1931,25 @@
     </w:lvl>
   </w:abstractNum>
   <w:num w:numId="1">
+    <w:abstractNumId w:val="1"/>
+  </w:num>
+  <w:num w:numId="2">
+    <w:abstractNumId w:val="5"/>
+  </w:num>
+  <w:num w:numId="3">
+    <w:abstractNumId w:val="4"/>
+  </w:num>
+  <w:num w:numId="4">
+    <w:abstractNumId w:val="2"/>
+  </w:num>
+  <w:num w:numId="5">
+    <w:abstractNumId w:val="6"/>
+  </w:num>
+  <w:num w:numId="6">
     <w:abstractNumId w:val="0"/>
   </w:num>
-  <w:num w:numId="2">
+  <w:num w:numId="7">
     <w:abstractNumId w:val="3"/>
-  </w:num>
-  <w:num w:numId="3">
-    <w:abstractNumId w:val="2"/>
-  </w:num>
-  <w:num w:numId="4">
-    <w:abstractNumId w:val="1"/>
-  </w:num>
-  <w:num w:numId="5">
-    <w:abstractNumId w:val="4"/>
   </w:num>
 </w:numbering>
 </file>
@@ -1401,6 +2159,33 @@
       <w:iCs/>
     </w:rPr>
   </w:style>
+  <w:style w:type="paragraph" w:styleId="BalloonText">
+    <w:name w:val="Balloon Text"/>
+    <w:basedOn w:val="Normal"/>
+    <w:link w:val="BalloonTextChar"/>
+    <w:uiPriority w:val="99"/>
+    <w:semiHidden/>
+    <w:unhideWhenUsed/>
+    <w:rsid w:val="000D6EA6"/>
+    <w:rPr>
+      <w:rFonts w:ascii="Lucida Grande" w:hAnsi="Lucida Grande" w:cs="Lucida Grande"/>
+      <w:sz w:val="18"/>
+      <w:szCs w:val="18"/>
+    </w:rPr>
+  </w:style>
+  <w:style w:type="character" w:customStyle="1" w:styleId="BalloonTextChar">
+    <w:name w:val="Balloon Text Char"/>
+    <w:basedOn w:val="DefaultParagraphFont"/>
+    <w:link w:val="BalloonText"/>
+    <w:uiPriority w:val="99"/>
+    <w:semiHidden/>
+    <w:rsid w:val="000D6EA6"/>
+    <w:rPr>
+      <w:rFonts w:ascii="Lucida Grande" w:hAnsi="Lucida Grande" w:cs="Lucida Grande"/>
+      <w:sz w:val="18"/>
+      <w:szCs w:val="18"/>
+    </w:rPr>
+  </w:style>
 </w:styles>
 </file>
 
@@ -1607,6 +2392,33 @@
     <w:rPr>
       <w:i/>
       <w:iCs/>
+    </w:rPr>
+  </w:style>
+  <w:style w:type="paragraph" w:styleId="BalloonText">
+    <w:name w:val="Balloon Text"/>
+    <w:basedOn w:val="Normal"/>
+    <w:link w:val="BalloonTextChar"/>
+    <w:uiPriority w:val="99"/>
+    <w:semiHidden/>
+    <w:unhideWhenUsed/>
+    <w:rsid w:val="000D6EA6"/>
+    <w:rPr>
+      <w:rFonts w:ascii="Lucida Grande" w:hAnsi="Lucida Grande" w:cs="Lucida Grande"/>
+      <w:sz w:val="18"/>
+      <w:szCs w:val="18"/>
+    </w:rPr>
+  </w:style>
+  <w:style w:type="character" w:customStyle="1" w:styleId="BalloonTextChar">
+    <w:name w:val="Balloon Text Char"/>
+    <w:basedOn w:val="DefaultParagraphFont"/>
+    <w:link w:val="BalloonText"/>
+    <w:uiPriority w:val="99"/>
+    <w:semiHidden/>
+    <w:rsid w:val="000D6EA6"/>
+    <w:rPr>
+      <w:rFonts w:ascii="Lucida Grande" w:hAnsi="Lucida Grande" w:cs="Lucida Grande"/>
+      <w:sz w:val="18"/>
+      <w:szCs w:val="18"/>
     </w:rPr>
   </w:style>
 </w:styles>

</xml_diff>

<commit_message>
Observer and Command pattern
</commit_message>
<xml_diff>
--- a/Seminar Design Pattern HaND/Design_pattern_iOS.docx
+++ b/Seminar Design Pattern HaND/Design_pattern_iOS.docx
@@ -86,6 +86,7 @@
           <w:rFonts w:ascii="Times New Roman" w:hAnsi="Times New Roman"/>
         </w:rPr>
       </w:pPr>
+      <w:proofErr w:type="gramStart"/>
       <w:r>
         <w:rPr>
           <w:rFonts w:ascii="Times New Roman" w:hAnsi="Times New Roman"/>
@@ -102,7 +103,42 @@
         <w:rPr>
           <w:rFonts w:ascii="Times New Roman" w:hAnsi="Times New Roman"/>
         </w:rPr>
-        <w:t>. Một số design pattern tiêu biểu như MVC, Singleton, Delegation,... Tuy nhiên không phải ai cũng nhận ra những dòng code mình sử dụng đang áp dụng design pattern gì. Bài viết này sẽ trình bày các kiến thức cơ bản về design pattern nói chung và các design pattern thường được áp dụng trong lập trình iOS nói riêng, qua đó giúp lập trình viên hiểu và áp dụng các design pattern vào dự án của mình.</w:t>
+        <w:t>.</w:t>
+      </w:r>
+      <w:proofErr w:type="gramEnd"/>
+      <w:r>
+        <w:rPr>
+          <w:rFonts w:ascii="Times New Roman" w:hAnsi="Times New Roman"/>
+        </w:rPr>
+        <w:t xml:space="preserve"> Một số design pattern tiêu biểu như MVC, Singleton, Delegation</w:t>
+      </w:r>
+      <w:proofErr w:type="gramStart"/>
+      <w:r>
+        <w:rPr>
+          <w:rFonts w:ascii="Times New Roman" w:hAnsi="Times New Roman"/>
+        </w:rPr>
+        <w:t>,...</w:t>
+      </w:r>
+      <w:proofErr w:type="gramEnd"/>
+      <w:r>
+        <w:rPr>
+          <w:rFonts w:ascii="Times New Roman" w:hAnsi="Times New Roman"/>
+        </w:rPr>
+        <w:t xml:space="preserve"> </w:t>
+      </w:r>
+      <w:proofErr w:type="gramStart"/>
+      <w:r>
+        <w:rPr>
+          <w:rFonts w:ascii="Times New Roman" w:hAnsi="Times New Roman"/>
+        </w:rPr>
+        <w:t>Tuy nhiên không phải ai cũng nhận ra những dòng code mình sử dụng đang áp dụng design pattern gì.</w:t>
+      </w:r>
+      <w:proofErr w:type="gramEnd"/>
+      <w:r>
+        <w:rPr>
+          <w:rFonts w:ascii="Times New Roman" w:hAnsi="Times New Roman"/>
+        </w:rPr>
+        <w:t xml:space="preserve"> Bài viết này sẽ trình bày các kiến thức cơ bản về design pattern nói chung và các design pattern thường được áp dụng trong lập trình iOS nói riêng, qua đó giúp lập trình viên hiểu và áp dụng các design pattern vào dự án của mình.</w:t>
       </w:r>
     </w:p>
     <w:p>
@@ -125,6 +161,7 @@
     </w:p>
     <w:p>
       <w:pPr>
+        <w:ind w:left="1080"/>
         <w:rPr>
           <w:rFonts w:ascii="Times New Roman" w:hAnsi="Times New Roman"/>
         </w:rPr>
@@ -143,7 +180,19 @@
           <w:color w:val="000000"/>
           <w:shd w:val="clear" w:color="auto" w:fill="FFFFFF"/>
         </w:rPr>
-        <w:t>Design Patterns: Elements of Reusable Object-Oriented Software</w:t>
+        <w:t>Design Patterns: Elements of Reusabl</w:t>
+      </w:r>
+      <w:bookmarkStart w:id="0" w:name="_GoBack"/>
+      <w:bookmarkEnd w:id="0"/>
+      <w:r>
+        <w:rPr>
+          <w:rFonts w:ascii="Times New Roman" w:eastAsia="Times New Roman" w:hAnsi="Times New Roman" w:cs="Lucida Grande"/>
+          <w:i/>
+          <w:iCs/>
+          <w:color w:val="000000"/>
+          <w:shd w:val="clear" w:color="auto" w:fill="FFFFFF"/>
+        </w:rPr>
+        <w:t>e Object-Oriented Software</w:t>
       </w:r>
       <w:r>
         <w:rPr>
@@ -151,15 +200,69 @@
           <w:color w:val="000000"/>
           <w:shd w:val="clear" w:color="auto" w:fill="FFFFFF"/>
         </w:rPr>
-        <w:t xml:space="preserve"> của bốn tác giả: Erich Gamma, Richard Helm, Ralph Johnson và John Vlissides (thường được biết đến với tên “Gang of Four”). Định nghĩa vắn tắt của design pattern được đề cập trong cuốn sách là “Giải pháp cho một vấn đề trong một ngữ cảnh”. </w:t>
-      </w:r>
+        <w:t xml:space="preserve"> của bốn tác giả: Erich Gamma, Richard Helm, Ralph Johnson và John Vlissides (thường được biết đến với tên “Gang of Four”). </w:t>
+      </w:r>
+      <w:proofErr w:type="gramStart"/>
       <w:r>
         <w:rPr>
           <w:rFonts w:ascii="Times New Roman" w:eastAsia="Times New Roman" w:hAnsi="Times New Roman" w:cs="Lucida Grande"/>
           <w:color w:val="000000"/>
           <w:shd w:val="clear" w:color="auto" w:fill="FFFFFF"/>
         </w:rPr>
-        <w:t xml:space="preserve">Ngữ cảnh ở đây được hiểu là tình huống  thường xảy ra, có thể áp dụng design pattern vào đó. Vấn đề là mục tiêu cần đạt được trong ngữ cảnh đó. Như vậy có thể định nghĩa design pattern như sau: </w:t>
+        <w:t>Định nghĩa vắn tắt của design pattern được đề cập trong cuốn sách là “Giải pháp cho một vấn đề trong một ngữ cảnh”.</w:t>
+      </w:r>
+      <w:proofErr w:type="gramEnd"/>
+      <w:r>
+        <w:rPr>
+          <w:rFonts w:ascii="Times New Roman" w:eastAsia="Times New Roman" w:hAnsi="Times New Roman" w:cs="Lucida Grande"/>
+          <w:color w:val="000000"/>
+          <w:shd w:val="clear" w:color="auto" w:fill="FFFFFF"/>
+        </w:rPr>
+        <w:t xml:space="preserve"> </w:t>
+      </w:r>
+      <w:r>
+        <w:rPr>
+          <w:rFonts w:ascii="Times New Roman" w:eastAsia="Times New Roman" w:hAnsi="Times New Roman" w:cs="Lucida Grande"/>
+          <w:color w:val="000000"/>
+          <w:shd w:val="clear" w:color="auto" w:fill="FFFFFF"/>
+        </w:rPr>
+        <w:t xml:space="preserve">Ngữ cảnh ở đây được hiểu là tình </w:t>
+      </w:r>
+      <w:proofErr w:type="gramStart"/>
+      <w:r>
+        <w:rPr>
+          <w:rFonts w:ascii="Times New Roman" w:eastAsia="Times New Roman" w:hAnsi="Times New Roman" w:cs="Lucida Grande"/>
+          <w:color w:val="000000"/>
+          <w:shd w:val="clear" w:color="auto" w:fill="FFFFFF"/>
+        </w:rPr>
+        <w:t>huống  thường</w:t>
+      </w:r>
+      <w:proofErr w:type="gramEnd"/>
+      <w:r>
+        <w:rPr>
+          <w:rFonts w:ascii="Times New Roman" w:eastAsia="Times New Roman" w:hAnsi="Times New Roman" w:cs="Lucida Grande"/>
+          <w:color w:val="000000"/>
+          <w:shd w:val="clear" w:color="auto" w:fill="FFFFFF"/>
+        </w:rPr>
+        <w:t xml:space="preserve"> xảy ra, có thể áp dụng design pattern vào đó. </w:t>
+      </w:r>
+      <w:proofErr w:type="gramStart"/>
+      <w:r>
+        <w:rPr>
+          <w:rFonts w:ascii="Times New Roman" w:eastAsia="Times New Roman" w:hAnsi="Times New Roman" w:cs="Lucida Grande"/>
+          <w:color w:val="000000"/>
+          <w:shd w:val="clear" w:color="auto" w:fill="FFFFFF"/>
+        </w:rPr>
+        <w:t>Vấn đề là mục tiêu cần đạt được trong ngữ cảnh đó.</w:t>
+      </w:r>
+      <w:proofErr w:type="gramEnd"/>
+      <w:r>
+        <w:rPr>
+          <w:rFonts w:ascii="Times New Roman" w:eastAsia="Times New Roman" w:hAnsi="Times New Roman" w:cs="Lucida Grande"/>
+          <w:color w:val="000000"/>
+          <w:shd w:val="clear" w:color="auto" w:fill="FFFFFF"/>
+        </w:rPr>
+        <w:t xml:space="preserve"> Như vậy có thể định nghĩa design pattern như sau: </w:t>
       </w:r>
       <w:r>
         <w:rPr>
@@ -183,7 +286,21 @@
         <w:rPr>
           <w:rFonts w:ascii="Times New Roman" w:hAnsi="Times New Roman"/>
         </w:rPr>
-        <w:t xml:space="preserve">có thể áp dụng cho các vấn đề chung, lặp lại trong một ngữ cảnh nhất định. </w:t>
+        <w:t xml:space="preserve">có thể áp dụng cho các vấn đề </w:t>
+      </w:r>
+      <w:proofErr w:type="gramStart"/>
+      <w:r>
+        <w:rPr>
+          <w:rFonts w:ascii="Times New Roman" w:hAnsi="Times New Roman"/>
+        </w:rPr>
+        <w:t>chung</w:t>
+      </w:r>
+      <w:proofErr w:type="gramEnd"/>
+      <w:r>
+        <w:rPr>
+          <w:rFonts w:ascii="Times New Roman" w:hAnsi="Times New Roman"/>
+        </w:rPr>
+        <w:t xml:space="preserve">, lặp lại trong một ngữ cảnh nhất định. </w:t>
       </w:r>
     </w:p>
     <w:p>
@@ -237,7 +354,21 @@
         <w:rPr>
           <w:rFonts w:ascii="Times New Roman" w:hAnsi="Times New Roman"/>
         </w:rPr>
-        <w:t>Tiết kiệm thời gian nghiên cứu với những vấn đề chung thường gặp phải. Design pattern đã cung cấp giải pháp cho những vấn đề đó, giải pháp đó đã được chứng minh là hiệu quả.</w:t>
+        <w:t xml:space="preserve">Tiết kiệm thời gian nghiên cứu với những vấn đề </w:t>
+      </w:r>
+      <w:proofErr w:type="gramStart"/>
+      <w:r>
+        <w:rPr>
+          <w:rFonts w:ascii="Times New Roman" w:hAnsi="Times New Roman"/>
+        </w:rPr>
+        <w:t>chung</w:t>
+      </w:r>
+      <w:proofErr w:type="gramEnd"/>
+      <w:r>
+        <w:rPr>
+          <w:rFonts w:ascii="Times New Roman" w:hAnsi="Times New Roman"/>
+        </w:rPr>
+        <w:t xml:space="preserve"> thường gặp phải. Design pattern đã cung cấp giải pháp cho những vấn đề đó, giải pháp đó đã được chứng minh là hiệu quả.</w:t>
       </w:r>
     </w:p>
     <w:p>
@@ -305,7 +436,21 @@
         <w:rPr>
           <w:rFonts w:ascii="Times New Roman" w:hAnsi="Times New Roman"/>
         </w:rPr>
-        <w:t>Design pattern được chia làm 3 loại, tương ứng với chức năng của nó: creational patterns, structural patterns, behavior patterns.</w:t>
+        <w:t xml:space="preserve">Design pattern được chia làm 3 loại, tương ứng với chức năng của nó: creational patterns, structural patterns, </w:t>
+      </w:r>
+      <w:proofErr w:type="gramStart"/>
+      <w:r>
+        <w:rPr>
+          <w:rFonts w:ascii="Times New Roman" w:hAnsi="Times New Roman"/>
+        </w:rPr>
+        <w:t>behavior</w:t>
+      </w:r>
+      <w:proofErr w:type="gramEnd"/>
+      <w:r>
+        <w:rPr>
+          <w:rFonts w:ascii="Times New Roman" w:hAnsi="Times New Roman"/>
+        </w:rPr>
+        <w:t xml:space="preserve"> patterns.</w:t>
       </w:r>
     </w:p>
     <w:p>
@@ -334,18 +479,28 @@
           <w:rFonts w:ascii="Times New Roman" w:hAnsi="Times New Roman"/>
         </w:rPr>
       </w:pPr>
-      <w:r>
-        <w:rPr>
-          <w:rFonts w:ascii="Times New Roman" w:hAnsi="Times New Roman"/>
-        </w:rPr>
-        <w:t xml:space="preserve">Các pattern thuộc loại này được dùng để khởi tạo một đối tượng nhưng che giấu phần logic khởi tạo và không sử dụng hàm khởi tạo trực tiếp (alloc init hoặc new). </w:t>
-      </w:r>
+      <w:proofErr w:type="gramStart"/>
+      <w:r>
+        <w:rPr>
+          <w:rFonts w:ascii="Times New Roman" w:hAnsi="Times New Roman"/>
+        </w:rPr>
+        <w:t>Các pattern thuộc loại này được dùng để khởi tạo một đối tượng nhưng che giấu phần logic khởi tạo và không sử dụng hàm khởi tạo trực tiếp (alloc init hoặc new).</w:t>
+      </w:r>
+      <w:proofErr w:type="gramEnd"/>
+      <w:r>
+        <w:rPr>
+          <w:rFonts w:ascii="Times New Roman" w:hAnsi="Times New Roman"/>
+        </w:rPr>
+        <w:t xml:space="preserve"> </w:t>
+      </w:r>
+      <w:proofErr w:type="gramStart"/>
       <w:r>
         <w:rPr>
           <w:rFonts w:ascii="Times New Roman" w:hAnsi="Times New Roman"/>
         </w:rPr>
         <w:t>Sử dụng design pattern này giúp cho việc tạo đối tượng được linh hoạt hơn.</w:t>
       </w:r>
+      <w:proofErr w:type="gramEnd"/>
     </w:p>
     <w:p>
       <w:pPr>
@@ -359,8 +514,16 @@
         <w:rPr>
           <w:rFonts w:ascii="Times New Roman" w:hAnsi="Times New Roman"/>
         </w:rPr>
-        <w:t>Một số creational pattern phổ biến: singleton, factory, abstract factory, builder,…</w:t>
-      </w:r>
+        <w:t xml:space="preserve">Một số creational pattern phổ biến: singleton, factory, abstract factory, </w:t>
+      </w:r>
+      <w:proofErr w:type="gramStart"/>
+      <w:r>
+        <w:rPr>
+          <w:rFonts w:ascii="Times New Roman" w:hAnsi="Times New Roman"/>
+        </w:rPr>
+        <w:t>builder,…</w:t>
+      </w:r>
+      <w:proofErr w:type="gramEnd"/>
     </w:p>
     <w:p>
       <w:pPr>
@@ -388,18 +551,28 @@
           <w:rFonts w:ascii="Times New Roman" w:hAnsi="Times New Roman"/>
         </w:rPr>
       </w:pPr>
-      <w:r>
-        <w:rPr>
-          <w:rFonts w:ascii="Times New Roman" w:hAnsi="Times New Roman"/>
-        </w:rPr>
-        <w:t xml:space="preserve">Đây là các pattern liên quan đến quan hệ giữa các đối tượng. </w:t>
-      </w:r>
+      <w:proofErr w:type="gramStart"/>
+      <w:r>
+        <w:rPr>
+          <w:rFonts w:ascii="Times New Roman" w:hAnsi="Times New Roman"/>
+        </w:rPr>
+        <w:t>Đây là các pattern liên quan đến quan hệ giữa các đối tượng.</w:t>
+      </w:r>
+      <w:proofErr w:type="gramEnd"/>
+      <w:r>
+        <w:rPr>
+          <w:rFonts w:ascii="Times New Roman" w:hAnsi="Times New Roman"/>
+        </w:rPr>
+        <w:t xml:space="preserve"> </w:t>
+      </w:r>
+      <w:proofErr w:type="gramStart"/>
       <w:r>
         <w:rPr>
           <w:rFonts w:ascii="Times New Roman" w:hAnsi="Times New Roman"/>
         </w:rPr>
         <w:t>Nó giúp cho việc xác định quan hệ giữa các đối tượng trở nên đơn giản hơn.</w:t>
       </w:r>
+      <w:proofErr w:type="gramEnd"/>
     </w:p>
     <w:p>
       <w:pPr>
@@ -413,8 +586,16 @@
         <w:rPr>
           <w:rFonts w:ascii="Times New Roman" w:hAnsi="Times New Roman"/>
         </w:rPr>
-        <w:t>Một số structural pattern phổ biến: adapter, facade, decorator, bridge,..</w:t>
-      </w:r>
+        <w:t>Một số structural pattern phổ biến: adapter, facade, decorator, bridge</w:t>
+      </w:r>
+      <w:proofErr w:type="gramStart"/>
+      <w:r>
+        <w:rPr>
+          <w:rFonts w:ascii="Times New Roman" w:hAnsi="Times New Roman"/>
+        </w:rPr>
+        <w:t>,..</w:t>
+      </w:r>
+      <w:proofErr w:type="gramEnd"/>
     </w:p>
     <w:p>
       <w:pPr>
@@ -442,12 +623,15 @@
           <w:rFonts w:ascii="Times New Roman" w:hAnsi="Times New Roman"/>
         </w:rPr>
       </w:pPr>
-      <w:r>
-        <w:rPr>
-          <w:rFonts w:ascii="Times New Roman" w:hAnsi="Times New Roman"/>
-        </w:rPr>
+      <w:proofErr w:type="gramStart"/>
+      <w:r>
+        <w:rPr>
+          <w:rFonts w:ascii="Times New Roman" w:hAnsi="Times New Roman"/>
+        </w:rPr>
+        <w:lastRenderedPageBreak/>
         <w:t>Các pattern này liên quan đến việc giao tiếp giữa các đối tượng, làm tăng tính linh hoạt khi thực hiện giao tiếp.</w:t>
       </w:r>
+      <w:proofErr w:type="gramEnd"/>
     </w:p>
     <w:p>
       <w:pPr>
@@ -461,8 +645,21 @@
         <w:rPr>
           <w:rFonts w:ascii="Times New Roman" w:hAnsi="Times New Roman"/>
         </w:rPr>
-        <w:lastRenderedPageBreak/>
-        <w:t xml:space="preserve">Một số behavior pattern phổ biến: observer, command, memento,… </w:t>
+        <w:t xml:space="preserve">Một số behavior pattern phổ biến: observer, command, </w:t>
+      </w:r>
+      <w:proofErr w:type="gramStart"/>
+      <w:r>
+        <w:rPr>
+          <w:rFonts w:ascii="Times New Roman" w:hAnsi="Times New Roman"/>
+        </w:rPr>
+        <w:t>memento,…</w:t>
+      </w:r>
+      <w:proofErr w:type="gramEnd"/>
+      <w:r>
+        <w:rPr>
+          <w:rFonts w:ascii="Times New Roman" w:hAnsi="Times New Roman"/>
+        </w:rPr>
+        <w:t xml:space="preserve"> </w:t>
       </w:r>
     </w:p>
     <w:p>
@@ -494,7 +691,21 @@
         <w:rPr>
           <w:rFonts w:ascii="Times New Roman" w:hAnsi="Times New Roman"/>
         </w:rPr>
-        <w:t>Phần này của bài viết sẽ giới thiệu một số design pattern thường được sử dụng trong iOS, bao gồm định nghĩa, cách cài đặ</w:t>
+        <w:t xml:space="preserve">Phần này của bài viết sẽ giới thiệu một số design pattern thường được sử dụng trong iOS, bao gồm định nghĩa, </w:t>
+      </w:r>
+      <w:proofErr w:type="gramStart"/>
+      <w:r>
+        <w:rPr>
+          <w:rFonts w:ascii="Times New Roman" w:hAnsi="Times New Roman"/>
+        </w:rPr>
+        <w:t>cách</w:t>
+      </w:r>
+      <w:proofErr w:type="gramEnd"/>
+      <w:r>
+        <w:rPr>
+          <w:rFonts w:ascii="Times New Roman" w:hAnsi="Times New Roman"/>
+        </w:rPr>
+        <w:t xml:space="preserve"> cài đặ</w:t>
       </w:r>
       <w:r>
         <w:rPr>
@@ -529,6 +740,7 @@
           <w:rFonts w:ascii="Times New Roman" w:hAnsi="Times New Roman"/>
         </w:rPr>
       </w:pPr>
+      <w:proofErr w:type="gramStart"/>
       <w:r>
         <w:rPr>
           <w:rFonts w:ascii="Times New Roman" w:hAnsi="Times New Roman"/>
@@ -539,13 +751,34 @@
         <w:rPr>
           <w:rFonts w:ascii="Times New Roman" w:hAnsi="Times New Roman"/>
         </w:rPr>
-        <w:t xml:space="preserve">một cách toàn cục (các class khác đều sử dụng chung một instance đó). </w:t>
-      </w:r>
-      <w:r>
-        <w:rPr>
-          <w:rFonts w:ascii="Times New Roman" w:hAnsi="Times New Roman"/>
-        </w:rPr>
-        <w:t>Class luôn theo dõi instance duy nhất mà nó tạo ra và đảm bảo rằng không có thêm instance nào được tạo ra nữa.</w:t>
+        <w:t>một cách toàn cục (các class khác đều sử dụng chung một instance đó).</w:t>
+      </w:r>
+      <w:proofErr w:type="gramEnd"/>
+      <w:r>
+        <w:rPr>
+          <w:rFonts w:ascii="Times New Roman" w:hAnsi="Times New Roman"/>
+        </w:rPr>
+        <w:t xml:space="preserve"> </w:t>
+      </w:r>
+      <w:r>
+        <w:rPr>
+          <w:rFonts w:ascii="Times New Roman" w:hAnsi="Times New Roman"/>
+        </w:rPr>
+        <w:t xml:space="preserve">Class luôn </w:t>
+      </w:r>
+      <w:proofErr w:type="gramStart"/>
+      <w:r>
+        <w:rPr>
+          <w:rFonts w:ascii="Times New Roman" w:hAnsi="Times New Roman"/>
+        </w:rPr>
+        <w:t>theo</w:t>
+      </w:r>
+      <w:proofErr w:type="gramEnd"/>
+      <w:r>
+        <w:rPr>
+          <w:rFonts w:ascii="Times New Roman" w:hAnsi="Times New Roman"/>
+        </w:rPr>
+        <w:t xml:space="preserve"> dõi instance duy nhất mà nó tạo ra và đảm bảo rằng không có thêm instance nào được tạo ra nữa.</w:t>
       </w:r>
     </w:p>
     <w:p>
@@ -572,7 +805,14 @@
         <w:rPr>
           <w:rFonts w:ascii="Times New Roman" w:hAnsi="Times New Roman"/>
         </w:rPr>
-        <w:t xml:space="preserve"> NSUserDefaults,</w:t>
+        <w:t xml:space="preserve"> </w:t>
+      </w:r>
+      <w:proofErr w:type="gramStart"/>
+      <w:r>
+        <w:rPr>
+          <w:rFonts w:ascii="Times New Roman" w:hAnsi="Times New Roman"/>
+        </w:rPr>
+        <w:t>NSUserDefaults,</w:t>
       </w:r>
       <w:r>
         <w:rPr>
@@ -580,6 +820,7 @@
         </w:rPr>
         <w:t>…</w:t>
       </w:r>
+      <w:proofErr w:type="gramEnd"/>
     </w:p>
     <w:p>
       <w:pPr>
@@ -616,11 +857,33 @@
         </w:rPr>
         <w:t xml:space="preserve">Hạn chế khi sử dụng singleton: </w:t>
       </w:r>
-      <w:r>
-        <w:rPr>
-          <w:rFonts w:ascii="Times New Roman" w:hAnsi="Times New Roman"/>
-        </w:rPr>
-        <w:t>instance được tạo khi sử dụng singleton không thể được copy, retain và release.</w:t>
+      <w:proofErr w:type="gramStart"/>
+      <w:r>
+        <w:rPr>
+          <w:rFonts w:ascii="Times New Roman" w:hAnsi="Times New Roman"/>
+        </w:rPr>
+        <w:t>instance được tạo khi sử dụng singleton không thể được copy</w:t>
+      </w:r>
+      <w:proofErr w:type="gramEnd"/>
+      <w:r>
+        <w:rPr>
+          <w:rFonts w:ascii="Times New Roman" w:hAnsi="Times New Roman"/>
+        </w:rPr>
+        <w:t xml:space="preserve">, </w:t>
+      </w:r>
+      <w:proofErr w:type="gramStart"/>
+      <w:r>
+        <w:rPr>
+          <w:rFonts w:ascii="Times New Roman" w:hAnsi="Times New Roman"/>
+        </w:rPr>
+        <w:t>retain và release</w:t>
+      </w:r>
+      <w:proofErr w:type="gramEnd"/>
+      <w:r>
+        <w:rPr>
+          <w:rFonts w:ascii="Times New Roman" w:hAnsi="Times New Roman"/>
+        </w:rPr>
+        <w:t>.</w:t>
       </w:r>
     </w:p>
     <w:p>
@@ -716,7 +979,14 @@
         <w:rPr>
           <w:rFonts w:ascii="Times New Roman" w:hAnsi="Times New Roman"/>
         </w:rPr>
-        <w:t xml:space="preserve"> Class cluster</w:t>
+        <w:t xml:space="preserve"> </w:t>
+      </w:r>
+      <w:proofErr w:type="gramStart"/>
+      <w:r>
+        <w:rPr>
+          <w:rFonts w:ascii="Times New Roman" w:hAnsi="Times New Roman"/>
+        </w:rPr>
+        <w:t>Class cluster</w:t>
       </w:r>
       <w:r>
         <w:rPr>
@@ -728,8 +998,23 @@
         <w:rPr>
           <w:rFonts w:ascii="Times New Roman" w:hAnsi="Times New Roman"/>
         </w:rPr>
-        <w:t>con riêng biệt vào một class cha (class con là private còn class cha là public). Class cha sẽ cung cấp interface để tạo ra các class con mà không cần phải xác định class con riêng biệt. Logic phức tạp để tạo ra class con sẽ được che giấu khỏi client.</w:t>
-      </w:r>
+        <w:t>con riêng biệt vào một class cha (class con là private còn class cha là public).</w:t>
+      </w:r>
+      <w:proofErr w:type="gramEnd"/>
+      <w:r>
+        <w:rPr>
+          <w:rFonts w:ascii="Times New Roman" w:hAnsi="Times New Roman"/>
+        </w:rPr>
+        <w:t xml:space="preserve"> Class cha sẽ cung cấp interface để tạo ra các class con mà không cần phải xác định class con riêng biệt. </w:t>
+      </w:r>
+      <w:proofErr w:type="gramStart"/>
+      <w:r>
+        <w:rPr>
+          <w:rFonts w:ascii="Times New Roman" w:hAnsi="Times New Roman"/>
+        </w:rPr>
+        <w:t>Logic phức tạp để tạo ra class con sẽ được che giấu khỏi client.</w:t>
+      </w:r>
+      <w:proofErr w:type="gramEnd"/>
     </w:p>
     <w:p>
       <w:pPr>
@@ -842,7 +1127,21 @@
         <w:rPr>
           <w:rFonts w:ascii="Times New Roman" w:hAnsi="Times New Roman"/>
         </w:rPr>
-        <w:t>Trong kiến trúc này, NSNumber là class cha được public, các class con như Char, Short, Int,… được giấu. Client sẽ sử dụng các hàm khởi tạo để tạo ra instance của class con như:</w:t>
+        <w:t xml:space="preserve">Trong kiến trúc này, NSNumber là class cha được public, các class con như Char, Short, </w:t>
+      </w:r>
+      <w:proofErr w:type="gramStart"/>
+      <w:r>
+        <w:rPr>
+          <w:rFonts w:ascii="Times New Roman" w:hAnsi="Times New Roman"/>
+        </w:rPr>
+        <w:t>Int,…</w:t>
+      </w:r>
+      <w:proofErr w:type="gramEnd"/>
+      <w:r>
+        <w:rPr>
+          <w:rFonts w:ascii="Times New Roman" w:hAnsi="Times New Roman"/>
+        </w:rPr>
+        <w:t xml:space="preserve"> được giấu. Client sẽ sử dụng các hàm khởi tạo để tạo ra instance của class con như:</w:t>
       </w:r>
     </w:p>
     <w:p>
@@ -932,7 +1231,35 @@
         <w:rPr>
           <w:rFonts w:ascii="Times New Roman" w:hAnsi="Times New Roman"/>
         </w:rPr>
-        <w:t>Facade cung cấp một interface chung cho một tập các interface trong hệ thống. Façade định nghĩa interface ở mức cao hơn, giúp cho việc sử dụng trở nên dễ dàng, đồng thời che giấu sự phức tạp của hệ thống đối với client.</w:t>
+        <w:t xml:space="preserve">Facade cung cấp một interface </w:t>
+      </w:r>
+      <w:proofErr w:type="gramStart"/>
+      <w:r>
+        <w:rPr>
+          <w:rFonts w:ascii="Times New Roman" w:hAnsi="Times New Roman"/>
+        </w:rPr>
+        <w:t>chung</w:t>
+      </w:r>
+      <w:proofErr w:type="gramEnd"/>
+      <w:r>
+        <w:rPr>
+          <w:rFonts w:ascii="Times New Roman" w:hAnsi="Times New Roman"/>
+        </w:rPr>
+        <w:t xml:space="preserve"> cho một tập các interface trong hệ thống. Façade định nghĩa interface ở mức cao hơn, giúp cho việc sử dụng trở nên dễ dàng, </w:t>
+      </w:r>
+      <w:proofErr w:type="gramStart"/>
+      <w:r>
+        <w:rPr>
+          <w:rFonts w:ascii="Times New Roman" w:hAnsi="Times New Roman"/>
+        </w:rPr>
+        <w:t>đồng</w:t>
+      </w:r>
+      <w:proofErr w:type="gramEnd"/>
+      <w:r>
+        <w:rPr>
+          <w:rFonts w:ascii="Times New Roman" w:hAnsi="Times New Roman"/>
+        </w:rPr>
+        <w:t xml:space="preserve"> thời che giấu sự phức tạp của hệ thống đối với client.</w:t>
       </w:r>
     </w:p>
     <w:p>
@@ -947,20 +1274,57 @@
         <w:rPr>
           <w:rFonts w:ascii="Times New Roman" w:hAnsi="Times New Roman"/>
         </w:rPr>
+        <w:lastRenderedPageBreak/>
         <w:t xml:space="preserve"> </w:t>
       </w:r>
       <w:r>
         <w:rPr>
           <w:rFonts w:ascii="Times New Roman" w:hAnsi="Times New Roman"/>
         </w:rPr>
-        <w:t xml:space="preserve">Trong Cocoa Touch, UIImage là class sử dụng Façade pattern. Ví dụ hàm + (id)imageNamed: (NSString *)name khởi tạo một UIImage với tên ảnh trong bundle. Hàm này </w:t>
-      </w:r>
-      <w:r>
-        <w:rPr>
-          <w:rFonts w:ascii="Times New Roman" w:hAnsi="Times New Roman"/>
-        </w:rPr>
-        <w:t>làm nhiều chức năng như load ảnh từ bundle, vẽ ảnh lên image context, đồng thời che giấu sự phức tạp trong việc khởi tạo các định dạng ảnh khác nhau như PNG, JPEG, PDF,… Người dùng chỉ cần truyền tên ảnh và class UIImage sẽ tự nhận biết được định dạng ảnh và khởi tạo tương ứng.</w:t>
-      </w:r>
+        <w:t>Trong Cocoa Touch, UIImage là class sử dụng Façade pattern. Ví dụ hàm + (</w:t>
+      </w:r>
+      <w:proofErr w:type="gramStart"/>
+      <w:r>
+        <w:rPr>
+          <w:rFonts w:ascii="Times New Roman" w:hAnsi="Times New Roman"/>
+        </w:rPr>
+        <w:t>id)imageNamed</w:t>
+      </w:r>
+      <w:proofErr w:type="gramEnd"/>
+      <w:r>
+        <w:rPr>
+          <w:rFonts w:ascii="Times New Roman" w:hAnsi="Times New Roman"/>
+        </w:rPr>
+        <w:t xml:space="preserve">: (NSString *)name khởi tạo một UIImage với tên ảnh trong bundle. Hàm này </w:t>
+      </w:r>
+      <w:r>
+        <w:rPr>
+          <w:rFonts w:ascii="Times New Roman" w:hAnsi="Times New Roman"/>
+        </w:rPr>
+        <w:t xml:space="preserve">làm nhiều chức năng như load ảnh từ bundle, vẽ ảnh lên image context, đồng thời che giấu sự phức tạp trong việc khởi tạo các định dạng ảnh khác nhau như PNG, JPEG, </w:t>
+      </w:r>
+      <w:proofErr w:type="gramStart"/>
+      <w:r>
+        <w:rPr>
+          <w:rFonts w:ascii="Times New Roman" w:hAnsi="Times New Roman"/>
+        </w:rPr>
+        <w:t>PDF,…</w:t>
+      </w:r>
+      <w:proofErr w:type="gramEnd"/>
+      <w:r>
+        <w:rPr>
+          <w:rFonts w:ascii="Times New Roman" w:hAnsi="Times New Roman"/>
+        </w:rPr>
+        <w:t xml:space="preserve"> </w:t>
+      </w:r>
+      <w:proofErr w:type="gramStart"/>
+      <w:r>
+        <w:rPr>
+          <w:rFonts w:ascii="Times New Roman" w:hAnsi="Times New Roman"/>
+        </w:rPr>
+        <w:t>Người dùng chỉ cần truyền tên ảnh và class UIImage sẽ tự nhận biết được định dạng ảnh và khởi tạo tương ứng.</w:t>
+      </w:r>
+      <w:proofErr w:type="gramEnd"/>
     </w:p>
     <w:p>
       <w:pPr>
@@ -1028,14 +1392,36 @@
         <w:rPr>
           <w:rFonts w:ascii="Times New Roman" w:hAnsi="Times New Roman"/>
         </w:rPr>
-        <w:t xml:space="preserve">Decorator pattern là pattern cho phép thêm các hành vi, chức năng vào một đối tượng mà không làm thay đổi </w:t>
-      </w:r>
-      <w:r>
-        <w:rPr>
-          <w:rFonts w:ascii="Times New Roman" w:hAnsi="Times New Roman"/>
-        </w:rPr>
-        <w:t>code của đối tượng đó. Đây là phương thức thay thế cho việc tạo ra class con.</w:t>
-      </w:r>
+        <w:t xml:space="preserve">Decorator pattern là pattern cho phép thêm các hành </w:t>
+      </w:r>
+      <w:proofErr w:type="gramStart"/>
+      <w:r>
+        <w:rPr>
+          <w:rFonts w:ascii="Times New Roman" w:hAnsi="Times New Roman"/>
+        </w:rPr>
+        <w:t>vi</w:t>
+      </w:r>
+      <w:proofErr w:type="gramEnd"/>
+      <w:r>
+        <w:rPr>
+          <w:rFonts w:ascii="Times New Roman" w:hAnsi="Times New Roman"/>
+        </w:rPr>
+        <w:t xml:space="preserve">, chức năng vào một đối tượng mà không làm thay đổi </w:t>
+      </w:r>
+      <w:r>
+        <w:rPr>
+          <w:rFonts w:ascii="Times New Roman" w:hAnsi="Times New Roman"/>
+        </w:rPr>
+        <w:t xml:space="preserve">code của đối tượng đó. </w:t>
+      </w:r>
+      <w:proofErr w:type="gramStart"/>
+      <w:r>
+        <w:rPr>
+          <w:rFonts w:ascii="Times New Roman" w:hAnsi="Times New Roman"/>
+        </w:rPr>
+        <w:t>Đây là phương thức thay thế cho việc tạo ra class con.</w:t>
+      </w:r>
+      <w:proofErr w:type="gramEnd"/>
     </w:p>
     <w:p>
       <w:pPr>
@@ -1088,8 +1474,16 @@
         <w:rPr>
           <w:rFonts w:ascii="Times New Roman" w:hAnsi="Times New Roman"/>
         </w:rPr>
-        <w:t>phải tạo ra class con. Người dùng có thể dùng category (extension) cho bất kì class nào bao gồm cả các class không được phép truy cập code như UIView, NSString, UIImage,…</w:t>
-      </w:r>
+        <w:t xml:space="preserve">phải tạo ra class con. Người dùng có thể dùng category (extension) cho bất kì class nào bao gồm cả các class không được phép truy cập code như UIView, NSString, </w:t>
+      </w:r>
+      <w:proofErr w:type="gramStart"/>
+      <w:r>
+        <w:rPr>
+          <w:rFonts w:ascii="Times New Roman" w:hAnsi="Times New Roman"/>
+        </w:rPr>
+        <w:t>UIImage,…</w:t>
+      </w:r>
+      <w:proofErr w:type="gramEnd"/>
     </w:p>
     <w:p>
       <w:pPr>
@@ -1099,11 +1493,19 @@
           <w:rFonts w:ascii="Times New Roman" w:hAnsi="Times New Roman"/>
         </w:rPr>
       </w:pPr>
-      <w:r>
-        <w:rPr>
-          <w:rFonts w:ascii="Times New Roman" w:hAnsi="Times New Roman"/>
-        </w:rPr>
-        <w:t>Các hàm trong category sẽ được thêm vào ở compile-time. Khác với decorator pattern thông thường, category không đóng gói instance của class được mở rộng.</w:t>
+      <w:proofErr w:type="gramStart"/>
+      <w:r>
+        <w:rPr>
+          <w:rFonts w:ascii="Times New Roman" w:hAnsi="Times New Roman"/>
+        </w:rPr>
+        <w:t>Các hàm trong category sẽ được thêm vào ở compile-time.</w:t>
+      </w:r>
+      <w:proofErr w:type="gramEnd"/>
+      <w:r>
+        <w:rPr>
+          <w:rFonts w:ascii="Times New Roman" w:hAnsi="Times New Roman"/>
+        </w:rPr>
+        <w:t xml:space="preserve"> Khác với decorator pattern thông thường, category không đóng gói instance của class được mở rộng.</w:t>
       </w:r>
     </w:p>
     <w:p>
@@ -1183,12 +1585,42 @@
           <w:rFonts w:ascii="Times New Roman" w:hAnsi="Times New Roman"/>
         </w:rPr>
       </w:pPr>
-      <w:r>
-        <w:rPr>
-          <w:rFonts w:ascii="Times New Roman" w:hAnsi="Times New Roman"/>
-        </w:rPr>
-        <w:t>Delegation là một cách cài đặt khác của Decorator pattern. Đây là cơ chế trong đó một đối tượng đóng vai trò thay mặt cho hoặc phối hợp với một đối tượng khác. Đối tượng chủ (delegating object) giữ một liên kết yếu (weak reference) đến một đối tượng khác (delegate object) và gửi thông điệp đến ở thời điểm thích hợp.</w:t>
-      </w:r>
+      <w:proofErr w:type="gramStart"/>
+      <w:r>
+        <w:rPr>
+          <w:rFonts w:ascii="Times New Roman" w:hAnsi="Times New Roman"/>
+        </w:rPr>
+        <w:t>Delegation là một cách cài đặt khác của Decorator pattern.</w:t>
+      </w:r>
+      <w:proofErr w:type="gramEnd"/>
+      <w:r>
+        <w:rPr>
+          <w:rFonts w:ascii="Times New Roman" w:hAnsi="Times New Roman"/>
+        </w:rPr>
+        <w:t xml:space="preserve"> </w:t>
+      </w:r>
+      <w:proofErr w:type="gramStart"/>
+      <w:r>
+        <w:rPr>
+          <w:rFonts w:ascii="Times New Roman" w:hAnsi="Times New Roman"/>
+        </w:rPr>
+        <w:t>Đây là cơ chế trong đó một đối tượng đóng vai trò thay mặt cho hoặc phối hợp với một đối tượng khác.</w:t>
+      </w:r>
+      <w:proofErr w:type="gramEnd"/>
+      <w:r>
+        <w:rPr>
+          <w:rFonts w:ascii="Times New Roman" w:hAnsi="Times New Roman"/>
+        </w:rPr>
+        <w:t xml:space="preserve"> </w:t>
+      </w:r>
+      <w:proofErr w:type="gramStart"/>
+      <w:r>
+        <w:rPr>
+          <w:rFonts w:ascii="Times New Roman" w:hAnsi="Times New Roman"/>
+        </w:rPr>
+        <w:t>Đối tượng chủ (delegating object) giữ một liên kết yếu (weak reference) đến một đối tượng khác (delegate object) và gửi thông điệp đến ở thời điểm thích hợp.</w:t>
+      </w:r>
+      <w:proofErr w:type="gramEnd"/>
     </w:p>
     <w:p>
       <w:pPr>
@@ -1198,11 +1630,33 @@
           <w:rFonts w:ascii="Times New Roman" w:hAnsi="Times New Roman"/>
         </w:rPr>
       </w:pPr>
-      <w:r>
-        <w:rPr>
-          <w:rFonts w:ascii="Times New Roman" w:hAnsi="Times New Roman"/>
-        </w:rPr>
-        <w:t>DataSource cũng là cách sử dụng Delegation pattern giống như Delegate. Sự khác nhau giữa DataSource và Delegate là ở mối quan hệ với delegating object. Trong khi Delegate thay mặt delegating object điều khiển giao diện người dùng thì DataSource thay mặt để điều khiển dữ liệu.</w:t>
+      <w:proofErr w:type="gramStart"/>
+      <w:r>
+        <w:rPr>
+          <w:rFonts w:ascii="Times New Roman" w:hAnsi="Times New Roman"/>
+        </w:rPr>
+        <w:t>DataSource cũng là cách sử dụng Delegation pattern giống như Delegate.</w:t>
+      </w:r>
+      <w:proofErr w:type="gramEnd"/>
+      <w:r>
+        <w:rPr>
+          <w:rFonts w:ascii="Times New Roman" w:hAnsi="Times New Roman"/>
+        </w:rPr>
+        <w:t xml:space="preserve"> Sự khác nhau giữa DataSource và Delegate là ở mối quan hệ với delegating object. Trong </w:t>
+      </w:r>
+      <w:proofErr w:type="gramStart"/>
+      <w:r>
+        <w:rPr>
+          <w:rFonts w:ascii="Times New Roman" w:hAnsi="Times New Roman"/>
+        </w:rPr>
+        <w:t>khi Delegate thay mặt delegating object</w:t>
+      </w:r>
+      <w:proofErr w:type="gramEnd"/>
+      <w:r>
+        <w:rPr>
+          <w:rFonts w:ascii="Times New Roman" w:hAnsi="Times New Roman"/>
+        </w:rPr>
+        <w:t xml:space="preserve"> điều khiển giao diện người dùng thì DataSource thay mặt để điều khiển dữ liệu.</w:t>
       </w:r>
     </w:p>
     <w:p>
@@ -1259,8 +1713,16 @@
         <w:rPr>
           <w:rFonts w:ascii="Times New Roman" w:hAnsi="Times New Roman"/>
         </w:rPr>
-        <w:t>, ở đây implement các hàm của UITableViewDelegate và UITableViewDataSource. ViewController sẽ đóng vai trò thay thế UITableView trong việc xác định các giá trị như numberOfRowsInSection, numberOfSection, cellForRowAtIndexPath,…</w:t>
-      </w:r>
+        <w:t xml:space="preserve">, ở đây implement các hàm của UITableViewDelegate và UITableViewDataSource. ViewController sẽ đóng vai trò thay thế UITableView trong việc xác định các giá trị như numberOfRowsInSection, numberOfSection, </w:t>
+      </w:r>
+      <w:proofErr w:type="gramStart"/>
+      <w:r>
+        <w:rPr>
+          <w:rFonts w:ascii="Times New Roman" w:hAnsi="Times New Roman"/>
+        </w:rPr>
+        <w:t>cellForRowAtIndexPath,…</w:t>
+      </w:r>
+      <w:proofErr w:type="gramEnd"/>
     </w:p>
     <w:p>
       <w:pPr>
@@ -1291,6 +1753,7 @@
         <w:rPr>
           <w:rFonts w:ascii="Times New Roman" w:hAnsi="Times New Roman"/>
         </w:rPr>
+        <w:lastRenderedPageBreak/>
         <w:t>Command</w:t>
       </w:r>
     </w:p>
@@ -1302,8 +1765,264 @@
           <w:rFonts w:ascii="Times New Roman" w:hAnsi="Times New Roman"/>
         </w:rPr>
       </w:pPr>
-      <w:bookmarkStart w:id="0" w:name="_GoBack"/>
-      <w:bookmarkEnd w:id="0"/>
+      <w:r>
+        <w:rPr>
+          <w:rFonts w:ascii="Times New Roman" w:hAnsi="Times New Roman"/>
+        </w:rPr>
+        <w:t xml:space="preserve">Command design pattern đóng gói một request thành một đối tượng. Request được đóng gói này sẽ trở nên linh hoạt hơn so với request ban đầu, nó có thể được truyền giữa các đối tượng, lưu trữ, thay đổi và đưa vào hàng đợi. </w:t>
+      </w:r>
+      <w:proofErr w:type="gramStart"/>
+      <w:r>
+        <w:rPr>
+          <w:rFonts w:ascii="Times New Roman" w:hAnsi="Times New Roman"/>
+        </w:rPr>
+        <w:t>Để cài đặt pattern này trong iOS, có hai cách là sử dụng cơ chế Target – Action và Invocation.</w:t>
+      </w:r>
+      <w:proofErr w:type="gramEnd"/>
+    </w:p>
+    <w:p>
+      <w:pPr>
+        <w:pStyle w:val="ListParagraph"/>
+        <w:ind w:left="1080"/>
+        <w:rPr>
+          <w:rFonts w:ascii="Times New Roman" w:hAnsi="Times New Roman"/>
+        </w:rPr>
+      </w:pPr>
+      <w:r>
+        <w:rPr>
+          <w:rFonts w:ascii="Times New Roman" w:hAnsi="Times New Roman"/>
+        </w:rPr>
+        <w:t>Sơ đồ UML của Command pattern:</w:t>
+      </w:r>
+    </w:p>
+    <w:p>
+      <w:pPr>
+        <w:pStyle w:val="ListParagraph"/>
+        <w:numPr>
+          <w:ilvl w:val="0"/>
+          <w:numId w:val="6"/>
+        </w:numPr>
+        <w:rPr>
+          <w:rFonts w:ascii="Times New Roman" w:hAnsi="Times New Roman"/>
+        </w:rPr>
+      </w:pPr>
+      <w:r>
+        <w:rPr>
+          <w:rFonts w:ascii="Times New Roman" w:hAnsi="Times New Roman"/>
+        </w:rPr>
+        <w:t>Target – Action</w:t>
+      </w:r>
+    </w:p>
+    <w:p>
+      <w:pPr>
+        <w:pStyle w:val="ListParagraph"/>
+        <w:ind w:left="1440"/>
+        <w:rPr>
+          <w:rFonts w:ascii="Times New Roman" w:hAnsi="Times New Roman"/>
+        </w:rPr>
+      </w:pPr>
+      <w:r>
+        <w:rPr>
+          <w:rFonts w:ascii="Times New Roman" w:hAnsi="Times New Roman"/>
+        </w:rPr>
+        <w:t xml:space="preserve">Đây là cơ chế cho phép một đối tượng điều khiển (kế thừa từ UIControl như UIButton, </w:t>
+      </w:r>
+      <w:proofErr w:type="gramStart"/>
+      <w:r>
+        <w:rPr>
+          <w:rFonts w:ascii="Times New Roman" w:hAnsi="Times New Roman"/>
+        </w:rPr>
+        <w:t>UISlider,…)</w:t>
+      </w:r>
+      <w:proofErr w:type="gramEnd"/>
+      <w:r>
+        <w:rPr>
+          <w:rFonts w:ascii="Times New Roman" w:hAnsi="Times New Roman"/>
+        </w:rPr>
+        <w:t xml:space="preserve"> truyền thông điệp tới một đối tượng </w:t>
+      </w:r>
+      <w:r>
+        <w:rPr>
+          <w:rFonts w:ascii="Times New Roman" w:hAnsi="Times New Roman"/>
+        </w:rPr>
+        <w:t xml:space="preserve">có thể hiểu và xử lý được thông điệp đó. Cơ chế Target – Action thường được áp dụng để xử lý các sự kiện của UIControl như Touch up inside, Value </w:t>
+      </w:r>
+      <w:proofErr w:type="gramStart"/>
+      <w:r>
+        <w:rPr>
+          <w:rFonts w:ascii="Times New Roman" w:hAnsi="Times New Roman"/>
+        </w:rPr>
+        <w:t>changed,…</w:t>
+      </w:r>
+      <w:proofErr w:type="gramEnd"/>
+    </w:p>
+    <w:p>
+      <w:pPr>
+        <w:pStyle w:val="ListParagraph"/>
+        <w:ind w:left="1440"/>
+        <w:rPr>
+          <w:rFonts w:ascii="Times New Roman" w:hAnsi="Times New Roman"/>
+        </w:rPr>
+      </w:pPr>
+      <w:r>
+        <w:rPr>
+          <w:rFonts w:ascii="Times New Roman" w:hAnsi="Times New Roman"/>
+        </w:rPr>
+        <w:t>Target còn gọi là receiver là đối tượng nhận thông điệp, có thể là custom class của UIView hoặc UIViewController. Target object sẽ cài đặt phương thức tương ứng được mô tả trong action.</w:t>
+      </w:r>
+    </w:p>
+    <w:p>
+      <w:pPr>
+        <w:pStyle w:val="ListParagraph"/>
+        <w:ind w:left="1440"/>
+        <w:rPr>
+          <w:rFonts w:ascii="Times New Roman" w:hAnsi="Times New Roman"/>
+        </w:rPr>
+      </w:pPr>
+      <w:r>
+        <w:rPr>
+          <w:rFonts w:ascii="Times New Roman" w:hAnsi="Times New Roman"/>
+        </w:rPr>
+        <w:t>Action là thông điệp được UIControl object truyền đến target</w:t>
+      </w:r>
+      <w:r>
+        <w:rPr>
+          <w:rFonts w:ascii="Times New Roman" w:hAnsi="Times New Roman"/>
+        </w:rPr>
+        <w:t xml:space="preserve">, đó cũng chính là phương thức mà target cài đặt, tương ứng với thông điệp của action. </w:t>
+      </w:r>
+      <w:proofErr w:type="gramStart"/>
+      <w:r>
+        <w:rPr>
+          <w:rFonts w:ascii="Times New Roman" w:hAnsi="Times New Roman"/>
+        </w:rPr>
+        <w:t>Action được xác định bởi selector (định danh duy nhất ở runtime của một phương thức).</w:t>
+      </w:r>
+      <w:proofErr w:type="gramEnd"/>
+    </w:p>
+    <w:p>
+      <w:pPr>
+        <w:pStyle w:val="ListParagraph"/>
+        <w:ind w:left="1440"/>
+        <w:rPr>
+          <w:rFonts w:ascii="Times New Roman" w:hAnsi="Times New Roman"/>
+        </w:rPr>
+      </w:pPr>
+      <w:r>
+        <w:rPr>
+          <w:rFonts w:ascii="Times New Roman" w:hAnsi="Times New Roman"/>
+        </w:rPr>
+        <w:t>Ví dụ sử dụng Target – Action trong Objective-C và Swift:</w:t>
+      </w:r>
+    </w:p>
+    <w:p>
+      <w:pPr>
+        <w:pStyle w:val="ListParagraph"/>
+        <w:numPr>
+          <w:ilvl w:val="0"/>
+          <w:numId w:val="6"/>
+        </w:numPr>
+        <w:rPr>
+          <w:rFonts w:ascii="Times New Roman" w:hAnsi="Times New Roman"/>
+        </w:rPr>
+      </w:pPr>
+      <w:r>
+        <w:rPr>
+          <w:rFonts w:ascii="Times New Roman" w:hAnsi="Times New Roman"/>
+        </w:rPr>
+        <w:t>Invocation</w:t>
+      </w:r>
+    </w:p>
+    <w:p>
+      <w:pPr>
+        <w:pStyle w:val="ListParagraph"/>
+        <w:ind w:left="1440"/>
+        <w:rPr>
+          <w:rFonts w:ascii="Times New Roman" w:hAnsi="Times New Roman"/>
+        </w:rPr>
+      </w:pPr>
+      <w:proofErr w:type="gramStart"/>
+      <w:r>
+        <w:rPr>
+          <w:rFonts w:ascii="Times New Roman" w:hAnsi="Times New Roman"/>
+        </w:rPr>
+        <w:t>Invocation trong iOS sử dụng lớp NSInvocation.</w:t>
+      </w:r>
+      <w:proofErr w:type="gramEnd"/>
+      <w:r>
+        <w:rPr>
+          <w:rFonts w:ascii="Times New Roman" w:hAnsi="Times New Roman"/>
+        </w:rPr>
+        <w:t xml:space="preserve"> </w:t>
+      </w:r>
+      <w:proofErr w:type="gramStart"/>
+      <w:r>
+        <w:rPr>
+          <w:rFonts w:ascii="Times New Roman" w:hAnsi="Times New Roman"/>
+        </w:rPr>
+        <w:t>Một instance của NSInvocation chứa target object, method selector và các tham số của method.</w:t>
+      </w:r>
+      <w:proofErr w:type="gramEnd"/>
+      <w:r>
+        <w:rPr>
+          <w:rFonts w:ascii="Times New Roman" w:hAnsi="Times New Roman"/>
+        </w:rPr>
+        <w:t xml:space="preserve"> </w:t>
+      </w:r>
+      <w:proofErr w:type="gramStart"/>
+      <w:r>
+        <w:rPr>
+          <w:rFonts w:ascii="Times New Roman" w:hAnsi="Times New Roman"/>
+        </w:rPr>
+        <w:t>NSInvocation có thể thay đổi được và thực thi khi cần thiết.</w:t>
+      </w:r>
+      <w:proofErr w:type="gramEnd"/>
+      <w:r>
+        <w:rPr>
+          <w:rFonts w:ascii="Times New Roman" w:hAnsi="Times New Roman"/>
+        </w:rPr>
+        <w:t xml:space="preserve"> </w:t>
+      </w:r>
+      <w:proofErr w:type="gramStart"/>
+      <w:r>
+        <w:rPr>
+          <w:rFonts w:ascii="Times New Roman" w:hAnsi="Times New Roman"/>
+        </w:rPr>
+        <w:t>Invocation cho phép hoàn tác các thao tác nếu muốn.</w:t>
+      </w:r>
+      <w:proofErr w:type="gramEnd"/>
+    </w:p>
+    <w:p>
+      <w:pPr>
+        <w:pStyle w:val="ListParagraph"/>
+        <w:ind w:left="1440"/>
+        <w:rPr>
+          <w:rFonts w:ascii="Times New Roman" w:hAnsi="Times New Roman"/>
+        </w:rPr>
+      </w:pPr>
+      <w:proofErr w:type="gramStart"/>
+      <w:r>
+        <w:rPr>
+          <w:rFonts w:ascii="Times New Roman" w:hAnsi="Times New Roman"/>
+        </w:rPr>
+        <w:t>Invocation được sử dụng trong việc quản lý hoàn tác, chuyển tiếp thông điệp và timer, nó cũng được sử dụng khi muốn tách đối tượng gửi thông điệp và đối tượng nhận thông điệp.</w:t>
+      </w:r>
+      <w:proofErr w:type="gramEnd"/>
+    </w:p>
+    <w:p>
+      <w:pPr>
+        <w:pStyle w:val="ListParagraph"/>
+        <w:ind w:left="1440"/>
+        <w:rPr>
+          <w:rFonts w:ascii="Times New Roman" w:hAnsi="Times New Roman"/>
+        </w:rPr>
+      </w:pPr>
+      <w:r>
+        <w:rPr>
+          <w:rFonts w:ascii="Times New Roman" w:hAnsi="Times New Roman"/>
+        </w:rPr>
+        <w:t>Ví dụ cài đặt Invocation trong Objective-C và Swift</w:t>
+      </w:r>
     </w:p>
     <w:p>
       <w:pPr>
@@ -1322,6 +2041,307 @@
         </w:rPr>
         <w:t>Observer</w:t>
       </w:r>
+    </w:p>
+    <w:p>
+      <w:pPr>
+        <w:pStyle w:val="ListParagraph"/>
+        <w:ind w:left="1080"/>
+        <w:rPr>
+          <w:rFonts w:ascii="Times New Roman" w:hAnsi="Times New Roman"/>
+        </w:rPr>
+      </w:pPr>
+      <w:proofErr w:type="gramStart"/>
+      <w:r>
+        <w:rPr>
+          <w:rFonts w:ascii="Times New Roman" w:hAnsi="Times New Roman"/>
+        </w:rPr>
+        <w:t>Observer pattern định nghĩa một quan hệ một – nhiều giữa các đối tượng, qua đó khi một đối tượng thay đổi trạng thái thì tất cả các đối tượng liên quan cũng được thông báo và cập nhật tự động.</w:t>
+      </w:r>
+      <w:proofErr w:type="gramEnd"/>
+      <w:r>
+        <w:rPr>
+          <w:rFonts w:ascii="Times New Roman" w:hAnsi="Times New Roman"/>
+        </w:rPr>
+        <w:t xml:space="preserve"> Observer pattern hoạt động tương tự mô hình publish – subcribe, trong đó đối tượng chính và các observer của nó có quan hệ không chặt chẽ. Quan hệ không chặt chẽ này thể hiện ở việc observing và observed object không biết nhiều thông tin về nhau nhưng vẫn có thể giao tiếp được.</w:t>
+      </w:r>
+    </w:p>
+    <w:p>
+      <w:pPr>
+        <w:pStyle w:val="ListParagraph"/>
+        <w:ind w:left="1080"/>
+        <w:rPr>
+          <w:rFonts w:ascii="Times New Roman" w:hAnsi="Times New Roman"/>
+        </w:rPr>
+      </w:pPr>
+      <w:proofErr w:type="gramStart"/>
+      <w:r>
+        <w:rPr>
+          <w:rFonts w:ascii="Times New Roman" w:hAnsi="Times New Roman"/>
+        </w:rPr>
+        <w:t>Hai cách phổ biến để cài đặt Observer pattern là NSNotification và Key-Value Observing (KVO).</w:t>
+      </w:r>
+      <w:proofErr w:type="gramEnd"/>
+    </w:p>
+    <w:p>
+      <w:pPr>
+        <w:pStyle w:val="ListParagraph"/>
+        <w:numPr>
+          <w:ilvl w:val="0"/>
+          <w:numId w:val="6"/>
+        </w:numPr>
+        <w:rPr>
+          <w:rFonts w:ascii="Times New Roman" w:hAnsi="Times New Roman"/>
+        </w:rPr>
+      </w:pPr>
+      <w:r>
+        <w:rPr>
+          <w:rFonts w:ascii="Times New Roman" w:hAnsi="Times New Roman"/>
+        </w:rPr>
+        <w:t>NSNotification</w:t>
+      </w:r>
+    </w:p>
+    <w:p>
+      <w:pPr>
+        <w:ind w:left="1440"/>
+        <w:rPr>
+          <w:rFonts w:ascii="Times New Roman" w:hAnsi="Times New Roman"/>
+        </w:rPr>
+      </w:pPr>
+      <w:r>
+        <w:rPr>
+          <w:rFonts w:ascii="Times New Roman" w:hAnsi="Times New Roman"/>
+        </w:rPr>
+        <w:t xml:space="preserve">NSNotification dựa trên mô hình publish – subcribe như đã nói ở trên, trong đó publisher là đối tượng gửi thông điệp đến các đối tượng khác (subcriber). Publisher không cần biết thông tin gì về subcriber. </w:t>
+      </w:r>
+      <w:proofErr w:type="gramStart"/>
+      <w:r>
+        <w:rPr>
+          <w:rFonts w:ascii="Times New Roman" w:hAnsi="Times New Roman"/>
+        </w:rPr>
+        <w:t>NSNotification được sử dụng rất phổ biến trong iOS.</w:t>
+      </w:r>
+      <w:proofErr w:type="gramEnd"/>
+      <w:r>
+        <w:rPr>
+          <w:rFonts w:ascii="Times New Roman" w:hAnsi="Times New Roman"/>
+        </w:rPr>
+        <w:t xml:space="preserve"> </w:t>
+      </w:r>
+    </w:p>
+    <w:p>
+      <w:pPr>
+        <w:ind w:left="1440"/>
+        <w:rPr>
+          <w:rFonts w:ascii="Times New Roman" w:hAnsi="Times New Roman"/>
+        </w:rPr>
+      </w:pPr>
+      <w:proofErr w:type="gramStart"/>
+      <w:r>
+        <w:rPr>
+          <w:rFonts w:ascii="Times New Roman" w:hAnsi="Times New Roman"/>
+        </w:rPr>
+        <w:t>Mục đích chính của notification là thông báo cho các đối tượng khác về một sự kiện để đối tượng đó có thể phản hồi thích hợp.</w:t>
+      </w:r>
+      <w:proofErr w:type="gramEnd"/>
+    </w:p>
+    <w:p>
+      <w:pPr>
+        <w:ind w:left="1440"/>
+        <w:rPr>
+          <w:rFonts w:ascii="Times New Roman" w:hAnsi="Times New Roman"/>
+        </w:rPr>
+      </w:pPr>
+      <w:proofErr w:type="gramStart"/>
+      <w:r>
+        <w:rPr>
+          <w:rFonts w:ascii="Times New Roman" w:hAnsi="Times New Roman"/>
+        </w:rPr>
+        <w:t xml:space="preserve">Đối tượng nhận được notification chỉ có thể </w:t>
+      </w:r>
+      <w:r>
+        <w:rPr>
+          <w:rFonts w:ascii="Times New Roman" w:hAnsi="Times New Roman"/>
+        </w:rPr>
+        <w:t>phản ứng sau khi sự kiện đã diễn ra, nghĩa là nó không thể ảnh hưởng trực tiếp đến sự kiện.</w:t>
+      </w:r>
+      <w:proofErr w:type="gramEnd"/>
+      <w:r>
+        <w:rPr>
+          <w:rFonts w:ascii="Times New Roman" w:hAnsi="Times New Roman"/>
+        </w:rPr>
+        <w:t xml:space="preserve"> </w:t>
+      </w:r>
+    </w:p>
+    <w:p>
+      <w:pPr>
+        <w:ind w:left="1440"/>
+        <w:rPr>
+          <w:rFonts w:ascii="Times New Roman" w:hAnsi="Times New Roman"/>
+        </w:rPr>
+      </w:pPr>
+      <w:proofErr w:type="gramStart"/>
+      <w:r>
+        <w:rPr>
+          <w:rFonts w:ascii="Times New Roman" w:hAnsi="Times New Roman"/>
+        </w:rPr>
+        <w:lastRenderedPageBreak/>
+        <w:t xml:space="preserve">Một số notification được định nghĩa sẵn như </w:t>
+      </w:r>
+      <w:r>
+        <w:rPr>
+          <w:rFonts w:ascii="Times New Roman" w:hAnsi="Times New Roman" w:cs="Courier"/>
+          <w:bCs/>
+          <w:color w:val="C0504D" w:themeColor="accent2"/>
+          <w:bdr w:val="none" w:sz="0" w:space="0" w:color="auto" w:frame="1"/>
+          <w:shd w:val="clear" w:color="auto" w:fill="FFFFFF"/>
+        </w:rPr>
+        <w:t>UIKeyboardWillShowNotification</w:t>
+      </w:r>
+      <w:r>
+        <w:rPr>
+          <w:rFonts w:ascii="Times New Roman" w:eastAsia="Times New Roman" w:hAnsi="Times New Roman" w:cs="Times New Roman"/>
+          <w:color w:val="C0504D" w:themeColor="accent2"/>
+          <w:shd w:val="clear" w:color="auto" w:fill="FFFFFF"/>
+        </w:rPr>
+        <w:t xml:space="preserve">, </w:t>
+      </w:r>
+      <w:r>
+        <w:rPr>
+          <w:rFonts w:ascii="Times New Roman" w:hAnsi="Times New Roman" w:cs="Courier"/>
+          <w:bCs/>
+          <w:color w:val="C0504D" w:themeColor="accent2"/>
+          <w:bdr w:val="none" w:sz="0" w:space="0" w:color="auto" w:frame="1"/>
+          <w:shd w:val="clear" w:color="auto" w:fill="FFFFFF"/>
+        </w:rPr>
+        <w:t>UIKeyboardWillHideNotification</w:t>
+      </w:r>
+      <w:r>
+        <w:rPr>
+          <w:rFonts w:ascii="Times New Roman" w:eastAsia="Times New Roman" w:hAnsi="Times New Roman" w:cs="Times New Roman"/>
+          <w:color w:val="C0504D" w:themeColor="accent2"/>
+        </w:rPr>
+        <w:t>,</w:t>
+      </w:r>
+      <w:r>
+        <w:rPr>
+          <w:rFonts w:ascii="Times New Roman" w:eastAsia="Times New Roman" w:hAnsi="Times New Roman" w:cs="Times New Roman"/>
+          <w:color w:val="C0504D" w:themeColor="accent2"/>
+        </w:rPr>
+        <w:t xml:space="preserve"> </w:t>
+      </w:r>
+      <w:r>
+        <w:rPr>
+          <w:rFonts w:ascii="Times New Roman" w:eastAsia="Times New Roman" w:hAnsi="Times New Roman" w:cs="Times New Roman"/>
+          <w:bCs/>
+          <w:color w:val="C0504D" w:themeColor="accent2"/>
+          <w:shd w:val="clear" w:color="auto" w:fill="FFFFFF"/>
+        </w:rPr>
+        <w:t>UIApplicationDidEnterBackgroundNotification</w:t>
+      </w:r>
+      <w:r>
+        <w:rPr>
+          <w:rFonts w:ascii="Times New Roman" w:hAnsi="Times New Roman"/>
+        </w:rPr>
+        <w:t>.</w:t>
+      </w:r>
+      <w:proofErr w:type="gramEnd"/>
+      <w:r>
+        <w:rPr>
+          <w:rFonts w:ascii="Times New Roman" w:hAnsi="Times New Roman"/>
+        </w:rPr>
+        <w:t xml:space="preserve"> Có thể tự tạo notification bằng cách sử dụng NSNotificationCenter như sau:</w:t>
+      </w:r>
+    </w:p>
+    <w:p>
+      <w:pPr>
+        <w:ind w:left="1080"/>
+        <w:rPr>
+          <w:rFonts w:ascii="Times New Roman" w:hAnsi="Times New Roman"/>
+        </w:rPr>
+      </w:pPr>
+      <w:r>
+        <w:rPr>
+          <w:rFonts w:ascii="Times New Roman" w:hAnsi="Times New Roman"/>
+        </w:rPr>
+        <w:tab/>
+      </w:r>
+    </w:p>
+    <w:p>
+      <w:pPr>
+        <w:pStyle w:val="ListParagraph"/>
+        <w:numPr>
+          <w:ilvl w:val="0"/>
+          <w:numId w:val="6"/>
+        </w:numPr>
+        <w:rPr>
+          <w:rFonts w:ascii="Times New Roman" w:hAnsi="Times New Roman"/>
+        </w:rPr>
+      </w:pPr>
+      <w:r>
+        <w:rPr>
+          <w:rFonts w:ascii="Times New Roman" w:hAnsi="Times New Roman"/>
+        </w:rPr>
+        <w:t>KVO</w:t>
+      </w:r>
+    </w:p>
+    <w:p>
+      <w:pPr>
+        <w:pStyle w:val="ListParagraph"/>
+        <w:ind w:left="1440"/>
+        <w:rPr>
+          <w:rFonts w:ascii="Times New Roman" w:hAnsi="Times New Roman"/>
+        </w:rPr>
+      </w:pPr>
+      <w:r>
+        <w:rPr>
+          <w:rFonts w:ascii="Times New Roman" w:hAnsi="Times New Roman"/>
+        </w:rPr>
+        <w:t xml:space="preserve">Trong KVO, một đối tượng có thể yêu cầu được thông báo </w:t>
+      </w:r>
+      <w:r>
+        <w:rPr>
+          <w:rFonts w:ascii="Times New Roman" w:hAnsi="Times New Roman"/>
+        </w:rPr>
+        <w:t>sự thay đổi của một property nhất định (có thể là property của chính nó hoặc của đối tượng khác).</w:t>
+      </w:r>
+      <w:r>
+        <w:rPr>
+          <w:rFonts w:ascii="Times New Roman" w:hAnsi="Times New Roman"/>
+        </w:rPr>
+        <w:t xml:space="preserve"> </w:t>
+      </w:r>
+      <w:proofErr w:type="gramStart"/>
+      <w:r>
+        <w:rPr>
+          <w:rFonts w:ascii="Times New Roman" w:hAnsi="Times New Roman"/>
+        </w:rPr>
+        <w:t>KVO khác với notification ở một điểm quan trọng là nó không sử dụng một đối tượng trung tâm để thông báo đến các observer mà thay vào đó thông báo được chuyển trực tiếp đến observing object.</w:t>
+      </w:r>
+      <w:proofErr w:type="gramEnd"/>
+    </w:p>
+    <w:p>
+      <w:pPr>
+        <w:pStyle w:val="ListParagraph"/>
+        <w:ind w:left="1440"/>
+        <w:rPr>
+          <w:rFonts w:ascii="Times New Roman" w:hAnsi="Times New Roman"/>
+        </w:rPr>
+      </w:pPr>
+      <w:r>
+        <w:rPr>
+          <w:rFonts w:ascii="Times New Roman" w:hAnsi="Times New Roman"/>
+        </w:rPr>
+        <w:t>Cách sử dụng KVO với Objective-C và Swift:</w:t>
+      </w:r>
+    </w:p>
+    <w:p>
+      <w:pPr>
+        <w:pStyle w:val="ListParagraph"/>
+        <w:ind w:left="1440"/>
+        <w:rPr>
+          <w:rFonts w:ascii="Times New Roman" w:hAnsi="Times New Roman"/>
+        </w:rPr>
+      </w:pPr>
     </w:p>
     <w:sectPr>
       <w:pgSz w:w="11900" w:h="16840"/>
@@ -2282,6 +3302,19 @@
       <w:szCs w:val="18"/>
     </w:rPr>
   </w:style>
+  <w:style w:type="character" w:styleId="HTMLCode">
+    <w:name w:val="HTML Code"/>
+    <w:basedOn w:val="DefaultParagraphFont"/>
+    <w:uiPriority w:val="99"/>
+    <w:semiHidden/>
+    <w:unhideWhenUsed/>
+    <w:rsid w:val="00890C7F"/>
+    <w:rPr>
+      <w:rFonts w:ascii="Courier" w:eastAsiaTheme="minorEastAsia" w:hAnsi="Courier" w:cs="Courier"/>
+      <w:sz w:val="20"/>
+      <w:szCs w:val="20"/>
+    </w:rPr>
+  </w:style>
 </w:styles>
 </file>
 
@@ -2515,6 +3548,19 @@
       <w:rFonts w:ascii="Lucida Grande" w:hAnsi="Lucida Grande" w:cs="Lucida Grande"/>
       <w:sz w:val="18"/>
       <w:szCs w:val="18"/>
+    </w:rPr>
+  </w:style>
+  <w:style w:type="character" w:styleId="HTMLCode">
+    <w:name w:val="HTML Code"/>
+    <w:basedOn w:val="DefaultParagraphFont"/>
+    <w:uiPriority w:val="99"/>
+    <w:semiHidden/>
+    <w:unhideWhenUsed/>
+    <w:rsid w:val="00890C7F"/>
+    <w:rPr>
+      <w:rFonts w:ascii="Courier" w:eastAsiaTheme="minorEastAsia" w:hAnsi="Courier" w:cs="Courier"/>
+      <w:sz w:val="20"/>
+      <w:szCs w:val="20"/>
     </w:rPr>
   </w:style>
 </w:styles>

</xml_diff>